<commit_message>
Added npm scripts to run app
</commit_message>
<xml_diff>
--- a/Notes.docx
+++ b/Notes.docx
@@ -4,8 +4,37 @@
   <w:body>
     <w:p>
       <w:r>
-        <w:t>Notes: Create Javascript Development Environment</w:t>
-      </w:r>
+        <w:t xml:space="preserve">Notes: </w:t>
+      </w:r>
+      <w:proofErr w:type="spellStart"/>
+      <w:r>
+        <w:t>Create</w:t>
+      </w:r>
+      <w:proofErr w:type="spellEnd"/>
+      <w:r>
+        <w:t xml:space="preserve"> </w:t>
+      </w:r>
+      <w:proofErr w:type="spellStart"/>
+      <w:r>
+        <w:t>Javascript</w:t>
+      </w:r>
+      <w:proofErr w:type="spellEnd"/>
+      <w:r>
+        <w:t xml:space="preserve"> </w:t>
+      </w:r>
+      <w:proofErr w:type="spellStart"/>
+      <w:r>
+        <w:t>Development</w:t>
+      </w:r>
+      <w:proofErr w:type="spellEnd"/>
+      <w:r>
+        <w:t xml:space="preserve"> </w:t>
+      </w:r>
+      <w:proofErr w:type="spellStart"/>
+      <w:r>
+        <w:t>Environment</w:t>
+      </w:r>
+      <w:proofErr w:type="spellEnd"/>
     </w:p>
     <w:p>
       <w:pPr>
@@ -72,11 +101,27 @@
           <w:lang w:val="en-US"/>
         </w:rPr>
       </w:pPr>
-      <w:r>
-        <w:rPr>
-          <w:lang w:val="en-US"/>
-        </w:rPr>
-        <w:t>Create .editorconfig and install plugin for Visual Studio Code</w:t>
+      <w:proofErr w:type="gramStart"/>
+      <w:r>
+        <w:rPr>
+          <w:lang w:val="en-US"/>
+        </w:rPr>
+        <w:t>Create .</w:t>
+      </w:r>
+      <w:proofErr w:type="spellStart"/>
+      <w:r>
+        <w:rPr>
+          <w:lang w:val="en-US"/>
+        </w:rPr>
+        <w:t>editorconfig</w:t>
+      </w:r>
+      <w:proofErr w:type="spellEnd"/>
+      <w:proofErr w:type="gramEnd"/>
+      <w:r>
+        <w:rPr>
+          <w:lang w:val="en-US"/>
+        </w:rPr>
+        <w:t xml:space="preserve"> and install plugin for Visual Studio Code</w:t>
       </w:r>
     </w:p>
     <w:p>
@@ -112,7 +157,49 @@
         <w:rPr>
           <w:lang w:val="en-US"/>
         </w:rPr>
-        <w:t>Do npm init and npm install with starting packages</w:t>
+        <w:t xml:space="preserve">Do </w:t>
+      </w:r>
+      <w:proofErr w:type="spellStart"/>
+      <w:r>
+        <w:rPr>
+          <w:lang w:val="en-US"/>
+        </w:rPr>
+        <w:t>npm</w:t>
+      </w:r>
+      <w:proofErr w:type="spellEnd"/>
+      <w:r>
+        <w:rPr>
+          <w:lang w:val="en-US"/>
+        </w:rPr>
+        <w:t xml:space="preserve"> </w:t>
+      </w:r>
+      <w:proofErr w:type="spellStart"/>
+      <w:r>
+        <w:rPr>
+          <w:lang w:val="en-US"/>
+        </w:rPr>
+        <w:t>init</w:t>
+      </w:r>
+      <w:proofErr w:type="spellEnd"/>
+      <w:r>
+        <w:rPr>
+          <w:lang w:val="en-US"/>
+        </w:rPr>
+        <w:t xml:space="preserve"> and </w:t>
+      </w:r>
+      <w:proofErr w:type="spellStart"/>
+      <w:r>
+        <w:rPr>
+          <w:lang w:val="en-US"/>
+        </w:rPr>
+        <w:t>npm</w:t>
+      </w:r>
+      <w:proofErr w:type="spellEnd"/>
+      <w:r>
+        <w:rPr>
+          <w:lang w:val="en-US"/>
+        </w:rPr>
+        <w:t xml:space="preserve"> install with starting packages</w:t>
       </w:r>
     </w:p>
     <w:p>
@@ -148,7 +235,39 @@
         <w:rPr>
           <w:lang w:val="en-US"/>
         </w:rPr>
-        <w:t>Install Node Security Platform (alternative for retire.js) and do nsp check to check secure packages</w:t>
+        <w:t xml:space="preserve">Install Node Security Platform (alternative for retire.js) and do </w:t>
+      </w:r>
+      <w:proofErr w:type="spellStart"/>
+      <w:r>
+        <w:rPr>
+          <w:lang w:val="en-US"/>
+        </w:rPr>
+        <w:t>nsp</w:t>
+      </w:r>
+      <w:proofErr w:type="spellEnd"/>
+      <w:r>
+        <w:rPr>
+          <w:lang w:val="en-US"/>
+        </w:rPr>
+        <w:t xml:space="preserve"> check to check secure packages</w:t>
+      </w:r>
+    </w:p>
+    <w:p>
+      <w:pPr>
+        <w:pStyle w:val="ListParagraph"/>
+        <w:numPr>
+          <w:ilvl w:val="2"/>
+          <w:numId w:val="1"/>
+        </w:numPr>
+        <w:rPr>
+          <w:lang w:val="en-US"/>
+        </w:rPr>
+      </w:pPr>
+      <w:r>
+        <w:rPr>
+          <w:lang w:val="en-US"/>
+        </w:rPr>
+        <w:t>Remember to uninstall globally</w:t>
       </w:r>
     </w:p>
     <w:p>
@@ -180,11 +299,33 @@
           <w:lang w:val="en-US"/>
         </w:rPr>
       </w:pPr>
-      <w:r>
-        <w:rPr>
-          <w:lang w:val="en-US"/>
-        </w:rPr>
-        <w:t>Browserify and Webpack are also bundlers</w:t>
+      <w:proofErr w:type="spellStart"/>
+      <w:r>
+        <w:rPr>
+          <w:lang w:val="en-US"/>
+        </w:rPr>
+        <w:t>Browserify</w:t>
+      </w:r>
+      <w:proofErr w:type="spellEnd"/>
+      <w:r>
+        <w:rPr>
+          <w:lang w:val="en-US"/>
+        </w:rPr>
+        <w:t xml:space="preserve"> and </w:t>
+      </w:r>
+      <w:proofErr w:type="spellStart"/>
+      <w:r>
+        <w:rPr>
+          <w:lang w:val="en-US"/>
+        </w:rPr>
+        <w:t>Webpack</w:t>
+      </w:r>
+      <w:proofErr w:type="spellEnd"/>
+      <w:r>
+        <w:rPr>
+          <w:lang w:val="en-US"/>
+        </w:rPr>
+        <w:t xml:space="preserve"> are also bundlers</w:t>
       </w:r>
     </w:p>
     <w:p>
@@ -216,11 +357,19 @@
           <w:lang w:val="en-US"/>
         </w:rPr>
       </w:pPr>
-      <w:r>
-        <w:rPr>
-          <w:lang w:val="en-US"/>
-        </w:rPr>
-        <w:t>BrowserSync – Run your app in sync between browsers (helpful for testing)</w:t>
+      <w:proofErr w:type="spellStart"/>
+      <w:r>
+        <w:rPr>
+          <w:lang w:val="en-US"/>
+        </w:rPr>
+        <w:t>BrowserSync</w:t>
+      </w:r>
+      <w:proofErr w:type="spellEnd"/>
+      <w:r>
+        <w:rPr>
+          <w:lang w:val="en-US"/>
+        </w:rPr>
+        <w:t xml:space="preserve"> – Run your app in sync between browsers (helpful for testing)</w:t>
       </w:r>
     </w:p>
     <w:p>
@@ -236,12 +385,140 @@
       </w:pPr>
       <w:r>
         <w:rPr>
-          <w:lang w:val="en-US"/>
-        </w:rPr>
-        <w:t>Pending error to resolve: Express was not found</w:t>
+          <w:noProof/>
+        </w:rPr>
+        <w:drawing>
+          <wp:inline distT="0" distB="0" distL="0" distR="0" wp14:anchorId="665F96DB" wp14:editId="272F0BA2">
+            <wp:extent cx="4763386" cy="2866589"/>
+            <wp:effectExtent l="0" t="0" r="0" b="0"/>
+            <wp:docPr id="1" name="Picture 1"/>
+            <wp:cNvGraphicFramePr>
+              <a:graphicFrameLocks xmlns:a="http://schemas.openxmlformats.org/drawingml/2006/main" noChangeAspect="1"/>
+            </wp:cNvGraphicFramePr>
+            <a:graphic xmlns:a="http://schemas.openxmlformats.org/drawingml/2006/main">
+              <a:graphicData uri="http://schemas.openxmlformats.org/drawingml/2006/picture">
+                <pic:pic xmlns:pic="http://schemas.openxmlformats.org/drawingml/2006/picture">
+                  <pic:nvPicPr>
+                    <pic:cNvPr id="1" name=""/>
+                    <pic:cNvPicPr/>
+                  </pic:nvPicPr>
+                  <pic:blipFill>
+                    <a:blip r:embed="rId5"/>
+                    <a:stretch>
+                      <a:fillRect/>
+                    </a:stretch>
+                  </pic:blipFill>
+                  <pic:spPr>
+                    <a:xfrm>
+                      <a:off x="0" y="0"/>
+                      <a:ext cx="4785215" cy="2879726"/>
+                    </a:xfrm>
+                    <a:prstGeom prst="rect">
+                      <a:avLst/>
+                    </a:prstGeom>
+                  </pic:spPr>
+                </pic:pic>
+              </a:graphicData>
+            </a:graphic>
+          </wp:inline>
+        </w:drawing>
       </w:r>
       <w:bookmarkStart w:id="0" w:name="_GoBack"/>
       <w:bookmarkEnd w:id="0"/>
+    </w:p>
+    <w:p>
+      <w:pPr>
+        <w:pStyle w:val="ListParagraph"/>
+        <w:numPr>
+          <w:ilvl w:val="2"/>
+          <w:numId w:val="1"/>
+        </w:numPr>
+        <w:rPr>
+          <w:lang w:val="en-US"/>
+        </w:rPr>
+      </w:pPr>
+      <w:r>
+        <w:rPr>
+          <w:lang w:val="en-US"/>
+        </w:rPr>
+        <w:t xml:space="preserve">Install </w:t>
+      </w:r>
+      <w:proofErr w:type="spellStart"/>
+      <w:r>
+        <w:rPr>
+          <w:lang w:val="en-US"/>
+        </w:rPr>
+        <w:t>localtunnel</w:t>
+      </w:r>
+      <w:proofErr w:type="spellEnd"/>
+      <w:r>
+        <w:rPr>
+          <w:lang w:val="en-US"/>
+        </w:rPr>
+        <w:t xml:space="preserve"> – remember to uninstall globally</w:t>
+      </w:r>
+    </w:p>
+    <w:p>
+      <w:pPr>
+        <w:pStyle w:val="ListParagraph"/>
+        <w:numPr>
+          <w:ilvl w:val="0"/>
+          <w:numId w:val="1"/>
+        </w:numPr>
+        <w:rPr>
+          <w:lang w:val="en-US"/>
+        </w:rPr>
+      </w:pPr>
+      <w:r>
+        <w:rPr>
+          <w:lang w:val="en-US"/>
+        </w:rPr>
+        <w:t>Setup Task Automation</w:t>
+      </w:r>
+    </w:p>
+    <w:p>
+      <w:pPr>
+        <w:pStyle w:val="ListParagraph"/>
+        <w:numPr>
+          <w:ilvl w:val="1"/>
+          <w:numId w:val="1"/>
+        </w:numPr>
+        <w:rPr>
+          <w:lang w:val="en-US"/>
+        </w:rPr>
+      </w:pPr>
+      <w:r>
+        <w:rPr>
+          <w:lang w:val="en-US"/>
+        </w:rPr>
+        <w:t>Grunt, Gulp or NPM scripts</w:t>
+      </w:r>
+    </w:p>
+    <w:p>
+      <w:pPr>
+        <w:pStyle w:val="ListParagraph"/>
+        <w:numPr>
+          <w:ilvl w:val="2"/>
+          <w:numId w:val="1"/>
+        </w:numPr>
+        <w:rPr>
+          <w:lang w:val="en-US"/>
+        </w:rPr>
+      </w:pPr>
+      <w:r>
+        <w:rPr>
+          <w:lang w:val="en-US"/>
+        </w:rPr>
+        <w:t>Bit.ly/</w:t>
+      </w:r>
+      <w:proofErr w:type="spellStart"/>
+      <w:r>
+        <w:rPr>
+          <w:lang w:val="en-US"/>
+        </w:rPr>
+        <w:t>npmvsgulp</w:t>
+      </w:r>
+      <w:proofErr w:type="spellEnd"/>
     </w:p>
     <w:sectPr>
       <w:pgSz w:w="12240" w:h="15840"/>
@@ -283,7 +560,7 @@
         <w:rFonts w:ascii="Courier New" w:hAnsi="Courier New" w:cs="Courier New" w:hint="default"/>
       </w:rPr>
     </w:lvl>
-    <w:lvl w:ilvl="2" w:tplc="080A0005" w:tentative="1">
+    <w:lvl w:ilvl="2" w:tplc="080A0005">
       <w:start w:val="1"/>
       <w:numFmt w:val="bullet"/>
       <w:lvlText w:val=""/>

</xml_diff>

<commit_message>
Setup babel and refactor to use ES6
</commit_message>
<xml_diff>
--- a/Notes.docx
+++ b/Notes.docx
@@ -4,37 +4,8 @@
   <w:body>
     <w:p>
       <w:r>
-        <w:t xml:space="preserve">Notes: </w:t>
-      </w:r>
-      <w:proofErr w:type="spellStart"/>
-      <w:r>
-        <w:t>Create</w:t>
-      </w:r>
-      <w:proofErr w:type="spellEnd"/>
-      <w:r>
-        <w:t xml:space="preserve"> </w:t>
-      </w:r>
-      <w:proofErr w:type="spellStart"/>
-      <w:r>
-        <w:t>Javascript</w:t>
-      </w:r>
-      <w:proofErr w:type="spellEnd"/>
-      <w:r>
-        <w:t xml:space="preserve"> </w:t>
-      </w:r>
-      <w:proofErr w:type="spellStart"/>
-      <w:r>
-        <w:t>Development</w:t>
-      </w:r>
-      <w:proofErr w:type="spellEnd"/>
-      <w:r>
-        <w:t xml:space="preserve"> </w:t>
-      </w:r>
-      <w:proofErr w:type="spellStart"/>
-      <w:r>
-        <w:t>Environment</w:t>
-      </w:r>
-      <w:proofErr w:type="spellEnd"/>
+        <w:t>Notes: Create Javascript Development Environment</w:t>
+      </w:r>
     </w:p>
     <w:p>
       <w:pPr>
@@ -101,27 +72,11 @@
           <w:lang w:val="en-US"/>
         </w:rPr>
       </w:pPr>
-      <w:proofErr w:type="gramStart"/>
-      <w:r>
-        <w:rPr>
-          <w:lang w:val="en-US"/>
-        </w:rPr>
-        <w:t>Create .</w:t>
-      </w:r>
-      <w:proofErr w:type="spellStart"/>
-      <w:r>
-        <w:rPr>
-          <w:lang w:val="en-US"/>
-        </w:rPr>
-        <w:t>editorconfig</w:t>
-      </w:r>
-      <w:proofErr w:type="spellEnd"/>
-      <w:proofErr w:type="gramEnd"/>
-      <w:r>
-        <w:rPr>
-          <w:lang w:val="en-US"/>
-        </w:rPr>
-        <w:t xml:space="preserve"> and install plugin for Visual Studio Code</w:t>
+      <w:r>
+        <w:rPr>
+          <w:lang w:val="en-US"/>
+        </w:rPr>
+        <w:t>Create .editorconfig and install plugin for Visual Studio Code</w:t>
       </w:r>
     </w:p>
     <w:p>
@@ -157,49 +112,7 @@
         <w:rPr>
           <w:lang w:val="en-US"/>
         </w:rPr>
-        <w:t xml:space="preserve">Do </w:t>
-      </w:r>
-      <w:proofErr w:type="spellStart"/>
-      <w:r>
-        <w:rPr>
-          <w:lang w:val="en-US"/>
-        </w:rPr>
-        <w:t>npm</w:t>
-      </w:r>
-      <w:proofErr w:type="spellEnd"/>
-      <w:r>
-        <w:rPr>
-          <w:lang w:val="en-US"/>
-        </w:rPr>
-        <w:t xml:space="preserve"> </w:t>
-      </w:r>
-      <w:proofErr w:type="spellStart"/>
-      <w:r>
-        <w:rPr>
-          <w:lang w:val="en-US"/>
-        </w:rPr>
-        <w:t>init</w:t>
-      </w:r>
-      <w:proofErr w:type="spellEnd"/>
-      <w:r>
-        <w:rPr>
-          <w:lang w:val="en-US"/>
-        </w:rPr>
-        <w:t xml:space="preserve"> and </w:t>
-      </w:r>
-      <w:proofErr w:type="spellStart"/>
-      <w:r>
-        <w:rPr>
-          <w:lang w:val="en-US"/>
-        </w:rPr>
-        <w:t>npm</w:t>
-      </w:r>
-      <w:proofErr w:type="spellEnd"/>
-      <w:r>
-        <w:rPr>
-          <w:lang w:val="en-US"/>
-        </w:rPr>
-        <w:t xml:space="preserve"> install with starting packages</w:t>
+        <w:t>Do npm init and npm install with starting packages</w:t>
       </w:r>
     </w:p>
     <w:p>
@@ -235,21 +148,7 @@
         <w:rPr>
           <w:lang w:val="en-US"/>
         </w:rPr>
-        <w:t xml:space="preserve">Install Node Security Platform (alternative for retire.js) and do </w:t>
-      </w:r>
-      <w:proofErr w:type="spellStart"/>
-      <w:r>
-        <w:rPr>
-          <w:lang w:val="en-US"/>
-        </w:rPr>
-        <w:t>nsp</w:t>
-      </w:r>
-      <w:proofErr w:type="spellEnd"/>
-      <w:r>
-        <w:rPr>
-          <w:lang w:val="en-US"/>
-        </w:rPr>
-        <w:t xml:space="preserve"> check to check secure packages</w:t>
+        <w:t>Install Node Security Platform (alternative for retire.js) and do nsp check to check secure packages</w:t>
       </w:r>
     </w:p>
     <w:p>
@@ -299,33 +198,11 @@
           <w:lang w:val="en-US"/>
         </w:rPr>
       </w:pPr>
-      <w:proofErr w:type="spellStart"/>
-      <w:r>
-        <w:rPr>
-          <w:lang w:val="en-US"/>
-        </w:rPr>
-        <w:t>Browserify</w:t>
-      </w:r>
-      <w:proofErr w:type="spellEnd"/>
-      <w:r>
-        <w:rPr>
-          <w:lang w:val="en-US"/>
-        </w:rPr>
-        <w:t xml:space="preserve"> and </w:t>
-      </w:r>
-      <w:proofErr w:type="spellStart"/>
-      <w:r>
-        <w:rPr>
-          <w:lang w:val="en-US"/>
-        </w:rPr>
-        <w:t>Webpack</w:t>
-      </w:r>
-      <w:proofErr w:type="spellEnd"/>
-      <w:r>
-        <w:rPr>
-          <w:lang w:val="en-US"/>
-        </w:rPr>
-        <w:t xml:space="preserve"> are also bundlers</w:t>
+      <w:r>
+        <w:rPr>
+          <w:lang w:val="en-US"/>
+        </w:rPr>
+        <w:t>Browserify and Webpack are also bundlers</w:t>
       </w:r>
     </w:p>
     <w:p>
@@ -357,19 +234,11 @@
           <w:lang w:val="en-US"/>
         </w:rPr>
       </w:pPr>
-      <w:proofErr w:type="spellStart"/>
-      <w:r>
-        <w:rPr>
-          <w:lang w:val="en-US"/>
-        </w:rPr>
-        <w:t>BrowserSync</w:t>
-      </w:r>
-      <w:proofErr w:type="spellEnd"/>
-      <w:r>
-        <w:rPr>
-          <w:lang w:val="en-US"/>
-        </w:rPr>
-        <w:t xml:space="preserve"> – Run your app in sync between browsers (helpful for testing)</w:t>
+      <w:r>
+        <w:rPr>
+          <w:lang w:val="en-US"/>
+        </w:rPr>
+        <w:t>BrowserSync – Run your app in sync between browsers (helpful for testing)</w:t>
       </w:r>
     </w:p>
     <w:p>
@@ -423,39 +292,225 @@
           </wp:inline>
         </w:drawing>
       </w:r>
+    </w:p>
+    <w:p>
+      <w:pPr>
+        <w:pStyle w:val="ListParagraph"/>
+        <w:numPr>
+          <w:ilvl w:val="2"/>
+          <w:numId w:val="1"/>
+        </w:numPr>
+        <w:rPr>
+          <w:lang w:val="en-US"/>
+        </w:rPr>
+      </w:pPr>
+      <w:r>
+        <w:rPr>
+          <w:lang w:val="en-US"/>
+        </w:rPr>
+        <w:t>Install localtunnel – remember to uninstall globally</w:t>
+      </w:r>
+    </w:p>
+    <w:p>
+      <w:pPr>
+        <w:pStyle w:val="ListParagraph"/>
+        <w:numPr>
+          <w:ilvl w:val="0"/>
+          <w:numId w:val="1"/>
+        </w:numPr>
+        <w:rPr>
+          <w:lang w:val="en-US"/>
+        </w:rPr>
+      </w:pPr>
+      <w:r>
+        <w:rPr>
+          <w:lang w:val="en-US"/>
+        </w:rPr>
+        <w:t>Setup Task Automation</w:t>
+      </w:r>
+    </w:p>
+    <w:p>
+      <w:pPr>
+        <w:pStyle w:val="ListParagraph"/>
+        <w:numPr>
+          <w:ilvl w:val="1"/>
+          <w:numId w:val="1"/>
+        </w:numPr>
+        <w:rPr>
+          <w:lang w:val="en-US"/>
+        </w:rPr>
+      </w:pPr>
+      <w:r>
+        <w:rPr>
+          <w:lang w:val="en-US"/>
+        </w:rPr>
+        <w:t>Grunt, Gulp or NPM scripts</w:t>
+      </w:r>
+    </w:p>
+    <w:p>
+      <w:pPr>
+        <w:pStyle w:val="ListParagraph"/>
+        <w:numPr>
+          <w:ilvl w:val="2"/>
+          <w:numId w:val="1"/>
+        </w:numPr>
+        <w:rPr>
+          <w:lang w:val="en-US"/>
+        </w:rPr>
+      </w:pPr>
+      <w:r>
+        <w:rPr>
+          <w:lang w:val="en-US"/>
+        </w:rPr>
+        <w:t>Bit.ly/npmvsgulp</w:t>
+      </w:r>
+    </w:p>
+    <w:p>
+      <w:pPr>
+        <w:pStyle w:val="ListParagraph"/>
+        <w:numPr>
+          <w:ilvl w:val="0"/>
+          <w:numId w:val="1"/>
+        </w:numPr>
+        <w:rPr>
+          <w:lang w:val="en-US"/>
+        </w:rPr>
+      </w:pPr>
+      <w:r>
+        <w:rPr>
+          <w:lang w:val="en-US"/>
+        </w:rPr>
+        <w:t>Transpiling</w:t>
+      </w:r>
+    </w:p>
+    <w:p>
+      <w:pPr>
+        <w:pStyle w:val="ListParagraph"/>
+        <w:numPr>
+          <w:ilvl w:val="1"/>
+          <w:numId w:val="1"/>
+        </w:numPr>
+        <w:rPr>
+          <w:lang w:val="en-US"/>
+        </w:rPr>
+      </w:pPr>
+      <w:r>
+        <w:rPr>
+          <w:lang w:val="en-US"/>
+        </w:rPr>
+        <w:t>TypeScript, Babel and Elm</w:t>
+      </w:r>
+    </w:p>
+    <w:p>
+      <w:pPr>
+        <w:pStyle w:val="ListParagraph"/>
+        <w:numPr>
+          <w:ilvl w:val="1"/>
+          <w:numId w:val="1"/>
+        </w:numPr>
+        <w:rPr>
+          <w:lang w:val="en-US"/>
+        </w:rPr>
+      </w:pPr>
+      <w:r>
+        <w:rPr>
+          <w:lang w:val="en-US"/>
+        </w:rPr>
+        <w:t>Babel</w:t>
+      </w:r>
+    </w:p>
+    <w:p>
+      <w:pPr>
+        <w:pStyle w:val="ListParagraph"/>
+        <w:numPr>
+          <w:ilvl w:val="2"/>
+          <w:numId w:val="1"/>
+        </w:numPr>
+        <w:rPr>
+          <w:lang w:val="en-US"/>
+        </w:rPr>
+      </w:pPr>
+      <w:r>
+        <w:rPr>
+          <w:lang w:val="en-US"/>
+        </w:rPr>
+        <w:t>Eperimental Features: Stage-X Plugins – Install appropriate plugins</w:t>
+      </w:r>
+    </w:p>
+    <w:p>
+      <w:pPr>
+        <w:pStyle w:val="ListParagraph"/>
+        <w:numPr>
+          <w:ilvl w:val="2"/>
+          <w:numId w:val="1"/>
+        </w:numPr>
+        <w:rPr>
+          <w:lang w:val="en-US"/>
+        </w:rPr>
+      </w:pPr>
+      <w:r>
+        <w:rPr>
+          <w:lang w:val="en-US"/>
+        </w:rPr>
+        <w:t>Setup</w:t>
+      </w:r>
+    </w:p>
+    <w:p>
+      <w:pPr>
+        <w:pStyle w:val="ListParagraph"/>
+        <w:numPr>
+          <w:ilvl w:val="3"/>
+          <w:numId w:val="1"/>
+        </w:numPr>
+        <w:rPr>
+          <w:lang w:val="en-US"/>
+        </w:rPr>
+      </w:pPr>
+      <w:r>
+        <w:rPr>
+          <w:lang w:val="en-US"/>
+        </w:rPr>
+        <w:t>Create .babelrc</w:t>
+      </w:r>
+    </w:p>
+    <w:p>
+      <w:pPr>
+        <w:pStyle w:val="ListParagraph"/>
+        <w:numPr>
+          <w:ilvl w:val="3"/>
+          <w:numId w:val="1"/>
+        </w:numPr>
+        <w:rPr>
+          <w:lang w:val="en-US"/>
+        </w:rPr>
+      </w:pPr>
+      <w:r>
+        <w:rPr>
+          <w:lang w:val="en-US"/>
+        </w:rPr>
+        <w:t>Insert preset object</w:t>
+      </w:r>
       <w:bookmarkStart w:id="0" w:name="_GoBack"/>
       <w:bookmarkEnd w:id="0"/>
     </w:p>
     <w:p>
       <w:pPr>
-        <w:pStyle w:val="ListParagraph"/>
-        <w:numPr>
-          <w:ilvl w:val="2"/>
-          <w:numId w:val="1"/>
-        </w:numPr>
-        <w:rPr>
-          <w:lang w:val="en-US"/>
-        </w:rPr>
-      </w:pPr>
-      <w:r>
-        <w:rPr>
-          <w:lang w:val="en-US"/>
-        </w:rPr>
-        <w:t xml:space="preserve">Install </w:t>
-      </w:r>
-      <w:proofErr w:type="spellStart"/>
-      <w:r>
-        <w:rPr>
-          <w:lang w:val="en-US"/>
-        </w:rPr>
-        <w:t>localtunnel</w:t>
-      </w:r>
-      <w:proofErr w:type="spellEnd"/>
-      <w:r>
-        <w:rPr>
-          <w:lang w:val="en-US"/>
-        </w:rPr>
-        <w:t xml:space="preserve"> – remember to uninstall globally</w:t>
+        <w:rPr>
+          <w:lang w:val="en-US"/>
+        </w:rPr>
+      </w:pPr>
+    </w:p>
+    <w:p>
+      <w:pPr>
+        <w:rPr>
+          <w:lang w:val="en-US"/>
+        </w:rPr>
+      </w:pPr>
+      <w:r>
+        <w:rPr>
+          <w:lang w:val="en-US"/>
+        </w:rPr>
+        <w:t>Other Javascript Development frameworks:</w:t>
       </w:r>
     </w:p>
     <w:p>
@@ -463,17 +518,17 @@
         <w:pStyle w:val="ListParagraph"/>
         <w:numPr>
           <w:ilvl w:val="0"/>
-          <w:numId w:val="1"/>
-        </w:numPr>
-        <w:rPr>
-          <w:lang w:val="en-US"/>
-        </w:rPr>
-      </w:pPr>
-      <w:r>
-        <w:rPr>
-          <w:lang w:val="en-US"/>
-        </w:rPr>
-        <w:t>Setup Task Automation</w:t>
+          <w:numId w:val="2"/>
+        </w:numPr>
+        <w:rPr>
+          <w:lang w:val="en-US"/>
+        </w:rPr>
+      </w:pPr>
+      <w:r>
+        <w:rPr>
+          <w:lang w:val="en-US"/>
+        </w:rPr>
+        <w:t>Mobile Development</w:t>
       </w:r>
     </w:p>
     <w:p>
@@ -481,44 +536,129 @@
         <w:pStyle w:val="ListParagraph"/>
         <w:numPr>
           <w:ilvl w:val="1"/>
-          <w:numId w:val="1"/>
-        </w:numPr>
-        <w:rPr>
-          <w:lang w:val="en-US"/>
-        </w:rPr>
-      </w:pPr>
-      <w:r>
-        <w:rPr>
-          <w:lang w:val="en-US"/>
-        </w:rPr>
-        <w:t>Grunt, Gulp or NPM scripts</w:t>
-      </w:r>
-    </w:p>
-    <w:p>
-      <w:pPr>
-        <w:pStyle w:val="ListParagraph"/>
-        <w:numPr>
-          <w:ilvl w:val="2"/>
-          <w:numId w:val="1"/>
-        </w:numPr>
-        <w:rPr>
-          <w:lang w:val="en-US"/>
-        </w:rPr>
-      </w:pPr>
-      <w:r>
-        <w:rPr>
-          <w:lang w:val="en-US"/>
-        </w:rPr>
-        <w:t>Bit.ly/</w:t>
-      </w:r>
-      <w:proofErr w:type="spellStart"/>
-      <w:r>
-        <w:rPr>
-          <w:lang w:val="en-US"/>
-        </w:rPr>
-        <w:t>npmvsgulp</w:t>
-      </w:r>
-      <w:proofErr w:type="spellEnd"/>
+          <w:numId w:val="2"/>
+        </w:numPr>
+        <w:rPr>
+          <w:lang w:val="en-US"/>
+        </w:rPr>
+      </w:pPr>
+      <w:hyperlink r:id="rId6" w:history="1">
+        <w:r>
+          <w:rPr>
+            <w:rStyle w:val="Hyperlink"/>
+            <w:lang w:val="en-US"/>
+          </w:rPr>
+          <w:t>https://www.nativescript.org/</w:t>
+        </w:r>
+      </w:hyperlink>
+    </w:p>
+    <w:p>
+      <w:pPr>
+        <w:pStyle w:val="ListParagraph"/>
+        <w:numPr>
+          <w:ilvl w:val="1"/>
+          <w:numId w:val="2"/>
+        </w:numPr>
+        <w:rPr>
+          <w:lang w:val="en-US"/>
+        </w:rPr>
+      </w:pPr>
+      <w:hyperlink r:id="rId7" w:history="1">
+        <w:r>
+          <w:rPr>
+            <w:rStyle w:val="Hyperlink"/>
+            <w:lang w:val="en-US"/>
+          </w:rPr>
+          <w:t>https://phonegap.com/</w:t>
+        </w:r>
+      </w:hyperlink>
+    </w:p>
+    <w:p>
+      <w:pPr>
+        <w:pStyle w:val="ListParagraph"/>
+        <w:numPr>
+          <w:ilvl w:val="1"/>
+          <w:numId w:val="2"/>
+        </w:numPr>
+        <w:rPr>
+          <w:lang w:val="en-US"/>
+        </w:rPr>
+      </w:pPr>
+      <w:hyperlink r:id="rId8" w:history="1">
+        <w:r>
+          <w:rPr>
+            <w:rStyle w:val="Hyperlink"/>
+            <w:lang w:val="en-US"/>
+          </w:rPr>
+          <w:t>https://facebook.github.io/react-native/</w:t>
+        </w:r>
+      </w:hyperlink>
+    </w:p>
+    <w:p>
+      <w:pPr>
+        <w:pStyle w:val="ListParagraph"/>
+        <w:numPr>
+          <w:ilvl w:val="0"/>
+          <w:numId w:val="2"/>
+        </w:numPr>
+        <w:rPr>
+          <w:lang w:val="en-US"/>
+        </w:rPr>
+      </w:pPr>
+      <w:hyperlink r:id="rId9" w:history="1">
+        <w:r>
+          <w:rPr>
+            <w:rStyle w:val="Hyperlink"/>
+            <w:lang w:val="en-US"/>
+          </w:rPr>
+          <w:t>https://nwjs.io/</w:t>
+        </w:r>
+      </w:hyperlink>
+    </w:p>
+    <w:p>
+      <w:pPr>
+        <w:pStyle w:val="ListParagraph"/>
+        <w:numPr>
+          <w:ilvl w:val="0"/>
+          <w:numId w:val="2"/>
+        </w:numPr>
+        <w:rPr>
+          <w:lang w:val="en-US"/>
+        </w:rPr>
+      </w:pPr>
+      <w:r>
+        <w:rPr>
+          <w:lang w:val="en-US"/>
+        </w:rPr>
+        <w:t>Desktop</w:t>
+      </w:r>
+    </w:p>
+    <w:p>
+      <w:pPr>
+        <w:pStyle w:val="ListParagraph"/>
+        <w:numPr>
+          <w:ilvl w:val="1"/>
+          <w:numId w:val="2"/>
+        </w:numPr>
+        <w:rPr>
+          <w:lang w:val="en-US"/>
+        </w:rPr>
+      </w:pPr>
+      <w:hyperlink r:id="rId10" w:history="1">
+        <w:r>
+          <w:rPr>
+            <w:rStyle w:val="Hyperlink"/>
+            <w:lang w:val="en-US"/>
+          </w:rPr>
+          <w:t>https://electronjs.org/</w:t>
+        </w:r>
+      </w:hyperlink>
+      <w:r>
+        <w:rPr>
+          <w:lang w:val="en-US"/>
+        </w:rPr>
+        <w:t xml:space="preserve"> </w:t>
+      </w:r>
     </w:p>
     <w:sectPr>
       <w:pgSz w:w="12240" w:h="15840"/>
@@ -533,6 +673,119 @@
 <file path=word/numbering.xml><?xml version="1.0" encoding="utf-8"?>
 <w:numbering xmlns:wpc="http://schemas.microsoft.com/office/word/2010/wordprocessingCanvas" xmlns:cx="http://schemas.microsoft.com/office/drawing/2014/chartex" xmlns:cx1="http://schemas.microsoft.com/office/drawing/2015/9/8/chartex" xmlns:cx2="http://schemas.microsoft.com/office/drawing/2015/10/21/chartex" xmlns:cx3="http://schemas.microsoft.com/office/drawing/2016/5/9/chartex" xmlns:cx4="http://schemas.microsoft.com/office/drawing/2016/5/10/chartex" xmlns:cx5="http://schemas.microsoft.com/office/drawing/2016/5/11/chartex" xmlns:cx6="http://schemas.microsoft.com/office/drawing/2016/5/12/chartex" xmlns:cx7="http://schemas.microsoft.com/office/drawing/2016/5/13/chartex" xmlns:cx8="http://schemas.microsoft.com/office/drawing/2016/5/14/chartex" xmlns:mc="http://schemas.openxmlformats.org/markup-compatibility/2006" xmlns:aink="http://schemas.microsoft.com/office/drawing/2016/ink" xmlns:am3d="http://schemas.microsoft.com/office/drawing/2017/model3d" xmlns:o="urn:schemas-microsoft-com:office:office" xmlns:r="http://schemas.openxmlformats.org/officeDocument/2006/relationships" xmlns:m="http://schemas.openxmlformats.org/officeDocument/2006/math" xmlns:v="urn:schemas-microsoft-com:vml" xmlns:wp14="http://schemas.microsoft.com/office/word/2010/wordprocessingDrawing" xmlns:wp="http://schemas.openxmlformats.org/drawingml/2006/wordprocessingDrawing" xmlns:w10="urn:schemas-microsoft-com:office:word" xmlns:w="http://schemas.openxmlformats.org/wordprocessingml/2006/main" xmlns:w14="http://schemas.microsoft.com/office/word/2010/wordml" xmlns:w15="http://schemas.microsoft.com/office/word/2012/wordml" xmlns:w16cid="http://schemas.microsoft.com/office/word/2016/wordml/cid" xmlns:w16se="http://schemas.microsoft.com/office/word/2015/wordml/symex" xmlns:wpg="http://schemas.microsoft.com/office/word/2010/wordprocessingGroup" xmlns:wpi="http://schemas.microsoft.com/office/word/2010/wordprocessingInk" xmlns:wne="http://schemas.microsoft.com/office/word/2006/wordml" xmlns:wps="http://schemas.microsoft.com/office/word/2010/wordprocessingShape" mc:Ignorable="w14 w15 w16se w16cid wp14">
   <w:abstractNum w:abstractNumId="0" w15:restartNumberingAfterBreak="0">
+    <w:nsid w:val="04903E29"/>
+    <w:multiLevelType w:val="hybridMultilevel"/>
+    <w:tmpl w:val="C3004A1C"/>
+    <w:lvl w:ilvl="0" w:tplc="080A0001">
+      <w:start w:val="1"/>
+      <w:numFmt w:val="bullet"/>
+      <w:lvlText w:val=""/>
+      <w:lvlJc w:val="left"/>
+      <w:pPr>
+        <w:ind w:left="720" w:hanging="360"/>
+      </w:pPr>
+      <w:rPr>
+        <w:rFonts w:ascii="Symbol" w:hAnsi="Symbol" w:hint="default"/>
+      </w:rPr>
+    </w:lvl>
+    <w:lvl w:ilvl="1" w:tplc="080A0003">
+      <w:start w:val="1"/>
+      <w:numFmt w:val="bullet"/>
+      <w:lvlText w:val="o"/>
+      <w:lvlJc w:val="left"/>
+      <w:pPr>
+        <w:ind w:left="1440" w:hanging="360"/>
+      </w:pPr>
+      <w:rPr>
+        <w:rFonts w:ascii="Courier New" w:hAnsi="Courier New" w:cs="Courier New" w:hint="default"/>
+      </w:rPr>
+    </w:lvl>
+    <w:lvl w:ilvl="2" w:tplc="080A0005" w:tentative="1">
+      <w:start w:val="1"/>
+      <w:numFmt w:val="bullet"/>
+      <w:lvlText w:val=""/>
+      <w:lvlJc w:val="left"/>
+      <w:pPr>
+        <w:ind w:left="2160" w:hanging="360"/>
+      </w:pPr>
+      <w:rPr>
+        <w:rFonts w:ascii="Wingdings" w:hAnsi="Wingdings" w:hint="default"/>
+      </w:rPr>
+    </w:lvl>
+    <w:lvl w:ilvl="3" w:tplc="080A0001" w:tentative="1">
+      <w:start w:val="1"/>
+      <w:numFmt w:val="bullet"/>
+      <w:lvlText w:val=""/>
+      <w:lvlJc w:val="left"/>
+      <w:pPr>
+        <w:ind w:left="2880" w:hanging="360"/>
+      </w:pPr>
+      <w:rPr>
+        <w:rFonts w:ascii="Symbol" w:hAnsi="Symbol" w:hint="default"/>
+      </w:rPr>
+    </w:lvl>
+    <w:lvl w:ilvl="4" w:tplc="080A0003" w:tentative="1">
+      <w:start w:val="1"/>
+      <w:numFmt w:val="bullet"/>
+      <w:lvlText w:val="o"/>
+      <w:lvlJc w:val="left"/>
+      <w:pPr>
+        <w:ind w:left="3600" w:hanging="360"/>
+      </w:pPr>
+      <w:rPr>
+        <w:rFonts w:ascii="Courier New" w:hAnsi="Courier New" w:cs="Courier New" w:hint="default"/>
+      </w:rPr>
+    </w:lvl>
+    <w:lvl w:ilvl="5" w:tplc="080A0005" w:tentative="1">
+      <w:start w:val="1"/>
+      <w:numFmt w:val="bullet"/>
+      <w:lvlText w:val=""/>
+      <w:lvlJc w:val="left"/>
+      <w:pPr>
+        <w:ind w:left="4320" w:hanging="360"/>
+      </w:pPr>
+      <w:rPr>
+        <w:rFonts w:ascii="Wingdings" w:hAnsi="Wingdings" w:hint="default"/>
+      </w:rPr>
+    </w:lvl>
+    <w:lvl w:ilvl="6" w:tplc="080A0001" w:tentative="1">
+      <w:start w:val="1"/>
+      <w:numFmt w:val="bullet"/>
+      <w:lvlText w:val=""/>
+      <w:lvlJc w:val="left"/>
+      <w:pPr>
+        <w:ind w:left="5040" w:hanging="360"/>
+      </w:pPr>
+      <w:rPr>
+        <w:rFonts w:ascii="Symbol" w:hAnsi="Symbol" w:hint="default"/>
+      </w:rPr>
+    </w:lvl>
+    <w:lvl w:ilvl="7" w:tplc="080A0003" w:tentative="1">
+      <w:start w:val="1"/>
+      <w:numFmt w:val="bullet"/>
+      <w:lvlText w:val="o"/>
+      <w:lvlJc w:val="left"/>
+      <w:pPr>
+        <w:ind w:left="5760" w:hanging="360"/>
+      </w:pPr>
+      <w:rPr>
+        <w:rFonts w:ascii="Courier New" w:hAnsi="Courier New" w:cs="Courier New" w:hint="default"/>
+      </w:rPr>
+    </w:lvl>
+    <w:lvl w:ilvl="8" w:tplc="080A0005" w:tentative="1">
+      <w:start w:val="1"/>
+      <w:numFmt w:val="bullet"/>
+      <w:lvlText w:val=""/>
+      <w:lvlJc w:val="left"/>
+      <w:pPr>
+        <w:ind w:left="6480" w:hanging="360"/>
+      </w:pPr>
+      <w:rPr>
+        <w:rFonts w:ascii="Wingdings" w:hAnsi="Wingdings" w:hint="default"/>
+      </w:rPr>
+    </w:lvl>
+  </w:abstractNum>
+  <w:abstractNum w:abstractNumId="1" w15:restartNumberingAfterBreak="0">
     <w:nsid w:val="225F46F3"/>
     <w:multiLevelType w:val="hybridMultilevel"/>
     <w:tmpl w:val="59CE9F7E"/>
@@ -572,7 +825,7 @@
         <w:rFonts w:ascii="Wingdings" w:hAnsi="Wingdings" w:hint="default"/>
       </w:rPr>
     </w:lvl>
-    <w:lvl w:ilvl="3" w:tplc="080A0001" w:tentative="1">
+    <w:lvl w:ilvl="3" w:tplc="080A0001">
       <w:start w:val="1"/>
       <w:numFmt w:val="bullet"/>
       <w:lvlText w:val=""/>
@@ -646,6 +899,9 @@
     </w:lvl>
   </w:abstractNum>
   <w:num w:numId="1">
+    <w:abstractNumId w:val="1"/>
+  </w:num>
+  <w:num w:numId="2">
     <w:abstractNumId w:val="0"/>
   </w:num>
 </w:numbering>
@@ -1087,6 +1343,29 @@
       <w:contextualSpacing/>
     </w:pPr>
   </w:style>
+  <w:style w:type="character" w:styleId="Hyperlink">
+    <w:name w:val="Hyperlink"/>
+    <w:basedOn w:val="DefaultParagraphFont"/>
+    <w:uiPriority w:val="99"/>
+    <w:unhideWhenUsed/>
+    <w:rsid w:val="005947D3"/>
+    <w:rPr>
+      <w:color w:val="0563C1" w:themeColor="hyperlink"/>
+      <w:u w:val="single"/>
+    </w:rPr>
+  </w:style>
+  <w:style w:type="character" w:styleId="UnresolvedMention">
+    <w:name w:val="Unresolved Mention"/>
+    <w:basedOn w:val="DefaultParagraphFont"/>
+    <w:uiPriority w:val="99"/>
+    <w:semiHidden/>
+    <w:unhideWhenUsed/>
+    <w:rsid w:val="005947D3"/>
+    <w:rPr>
+      <w:color w:val="808080"/>
+      <w:shd w:val="clear" w:color="auto" w:fill="E6E6E6"/>
+    </w:rPr>
+  </w:style>
 </w:styles>
 </file>
 

</xml_diff>

<commit_message>
Setup webpack and sourcemap
</commit_message>
<xml_diff>
--- a/Notes.docx
+++ b/Notes.docx
@@ -4,8 +4,37 @@
   <w:body>
     <w:p>
       <w:r>
-        <w:t>Notes: Create Javascript Development Environment</w:t>
-      </w:r>
+        <w:t xml:space="preserve">Notes: </w:t>
+      </w:r>
+      <w:proofErr w:type="spellStart"/>
+      <w:r>
+        <w:t>Create</w:t>
+      </w:r>
+      <w:proofErr w:type="spellEnd"/>
+      <w:r>
+        <w:t xml:space="preserve"> </w:t>
+      </w:r>
+      <w:proofErr w:type="spellStart"/>
+      <w:r>
+        <w:t>Javascript</w:t>
+      </w:r>
+      <w:proofErr w:type="spellEnd"/>
+      <w:r>
+        <w:t xml:space="preserve"> </w:t>
+      </w:r>
+      <w:proofErr w:type="spellStart"/>
+      <w:r>
+        <w:t>Development</w:t>
+      </w:r>
+      <w:proofErr w:type="spellEnd"/>
+      <w:r>
+        <w:t xml:space="preserve"> </w:t>
+      </w:r>
+      <w:proofErr w:type="spellStart"/>
+      <w:r>
+        <w:t>Environment</w:t>
+      </w:r>
+      <w:proofErr w:type="spellEnd"/>
     </w:p>
     <w:p>
       <w:pPr>
@@ -72,11 +101,27 @@
           <w:lang w:val="en-US"/>
         </w:rPr>
       </w:pPr>
-      <w:r>
-        <w:rPr>
-          <w:lang w:val="en-US"/>
-        </w:rPr>
-        <w:t>Create .editorconfig and install plugin for Visual Studio Code</w:t>
+      <w:proofErr w:type="gramStart"/>
+      <w:r>
+        <w:rPr>
+          <w:lang w:val="en-US"/>
+        </w:rPr>
+        <w:t>Create .</w:t>
+      </w:r>
+      <w:proofErr w:type="spellStart"/>
+      <w:r>
+        <w:rPr>
+          <w:lang w:val="en-US"/>
+        </w:rPr>
+        <w:t>editorconfig</w:t>
+      </w:r>
+      <w:proofErr w:type="spellEnd"/>
+      <w:proofErr w:type="gramEnd"/>
+      <w:r>
+        <w:rPr>
+          <w:lang w:val="en-US"/>
+        </w:rPr>
+        <w:t xml:space="preserve"> and install plugin for Visual Studio Code</w:t>
       </w:r>
     </w:p>
     <w:p>
@@ -112,7 +157,49 @@
         <w:rPr>
           <w:lang w:val="en-US"/>
         </w:rPr>
-        <w:t>Do npm init and npm install with starting packages</w:t>
+        <w:t xml:space="preserve">Do </w:t>
+      </w:r>
+      <w:proofErr w:type="spellStart"/>
+      <w:r>
+        <w:rPr>
+          <w:lang w:val="en-US"/>
+        </w:rPr>
+        <w:t>npm</w:t>
+      </w:r>
+      <w:proofErr w:type="spellEnd"/>
+      <w:r>
+        <w:rPr>
+          <w:lang w:val="en-US"/>
+        </w:rPr>
+        <w:t xml:space="preserve"> </w:t>
+      </w:r>
+      <w:proofErr w:type="spellStart"/>
+      <w:r>
+        <w:rPr>
+          <w:lang w:val="en-US"/>
+        </w:rPr>
+        <w:t>init</w:t>
+      </w:r>
+      <w:proofErr w:type="spellEnd"/>
+      <w:r>
+        <w:rPr>
+          <w:lang w:val="en-US"/>
+        </w:rPr>
+        <w:t xml:space="preserve"> and </w:t>
+      </w:r>
+      <w:proofErr w:type="spellStart"/>
+      <w:r>
+        <w:rPr>
+          <w:lang w:val="en-US"/>
+        </w:rPr>
+        <w:t>npm</w:t>
+      </w:r>
+      <w:proofErr w:type="spellEnd"/>
+      <w:r>
+        <w:rPr>
+          <w:lang w:val="en-US"/>
+        </w:rPr>
+        <w:t xml:space="preserve"> install with starting packages</w:t>
       </w:r>
     </w:p>
     <w:p>
@@ -148,7 +235,21 @@
         <w:rPr>
           <w:lang w:val="en-US"/>
         </w:rPr>
-        <w:t>Install Node Security Platform (alternative for retire.js) and do nsp check to check secure packages</w:t>
+        <w:t xml:space="preserve">Install Node Security Platform (alternative for retire.js) and do </w:t>
+      </w:r>
+      <w:proofErr w:type="spellStart"/>
+      <w:r>
+        <w:rPr>
+          <w:lang w:val="en-US"/>
+        </w:rPr>
+        <w:t>nsp</w:t>
+      </w:r>
+      <w:proofErr w:type="spellEnd"/>
+      <w:r>
+        <w:rPr>
+          <w:lang w:val="en-US"/>
+        </w:rPr>
+        <w:t xml:space="preserve"> check to check secure packages</w:t>
       </w:r>
     </w:p>
     <w:p>
@@ -198,11 +299,33 @@
           <w:lang w:val="en-US"/>
         </w:rPr>
       </w:pPr>
-      <w:r>
-        <w:rPr>
-          <w:lang w:val="en-US"/>
-        </w:rPr>
-        <w:t>Browserify and Webpack are also bundlers</w:t>
+      <w:proofErr w:type="spellStart"/>
+      <w:r>
+        <w:rPr>
+          <w:lang w:val="en-US"/>
+        </w:rPr>
+        <w:t>Browserify</w:t>
+      </w:r>
+      <w:proofErr w:type="spellEnd"/>
+      <w:r>
+        <w:rPr>
+          <w:lang w:val="en-US"/>
+        </w:rPr>
+        <w:t xml:space="preserve"> and </w:t>
+      </w:r>
+      <w:proofErr w:type="spellStart"/>
+      <w:r>
+        <w:rPr>
+          <w:lang w:val="en-US"/>
+        </w:rPr>
+        <w:t>Webpack</w:t>
+      </w:r>
+      <w:proofErr w:type="spellEnd"/>
+      <w:r>
+        <w:rPr>
+          <w:lang w:val="en-US"/>
+        </w:rPr>
+        <w:t xml:space="preserve"> are also bundlers</w:t>
       </w:r>
     </w:p>
     <w:p>
@@ -234,11 +357,19 @@
           <w:lang w:val="en-US"/>
         </w:rPr>
       </w:pPr>
-      <w:r>
-        <w:rPr>
-          <w:lang w:val="en-US"/>
-        </w:rPr>
-        <w:t>BrowserSync – Run your app in sync between browsers (helpful for testing)</w:t>
+      <w:proofErr w:type="spellStart"/>
+      <w:r>
+        <w:rPr>
+          <w:lang w:val="en-US"/>
+        </w:rPr>
+        <w:t>BrowserSync</w:t>
+      </w:r>
+      <w:proofErr w:type="spellEnd"/>
+      <w:r>
+        <w:rPr>
+          <w:lang w:val="en-US"/>
+        </w:rPr>
+        <w:t xml:space="preserve"> – Run your app in sync between browsers (helpful for testing)</w:t>
       </w:r>
     </w:p>
     <w:p>
@@ -308,7 +439,21 @@
         <w:rPr>
           <w:lang w:val="en-US"/>
         </w:rPr>
-        <w:t>Install localtunnel – remember to uninstall globally</w:t>
+        <w:t xml:space="preserve">Install </w:t>
+      </w:r>
+      <w:proofErr w:type="spellStart"/>
+      <w:r>
+        <w:rPr>
+          <w:lang w:val="en-US"/>
+        </w:rPr>
+        <w:t>localtunnel</w:t>
+      </w:r>
+      <w:proofErr w:type="spellEnd"/>
+      <w:r>
+        <w:rPr>
+          <w:lang w:val="en-US"/>
+        </w:rPr>
+        <w:t xml:space="preserve"> – remember to uninstall globally</w:t>
       </w:r>
     </w:p>
     <w:p>
@@ -362,8 +507,16 @@
         <w:rPr>
           <w:lang w:val="en-US"/>
         </w:rPr>
-        <w:t>Bit.ly/npmvsgulp</w:t>
-      </w:r>
+        <w:t>Bit.ly/</w:t>
+      </w:r>
+      <w:proofErr w:type="spellStart"/>
+      <w:r>
+        <w:rPr>
+          <w:lang w:val="en-US"/>
+        </w:rPr>
+        <w:t>npmvsgulp</w:t>
+      </w:r>
+      <w:proofErr w:type="spellEnd"/>
     </w:p>
     <w:p>
       <w:pPr>
@@ -376,12 +529,14 @@
           <w:lang w:val="en-US"/>
         </w:rPr>
       </w:pPr>
+      <w:proofErr w:type="spellStart"/>
       <w:r>
         <w:rPr>
           <w:lang w:val="en-US"/>
         </w:rPr>
         <w:t>Transpiling</w:t>
       </w:r>
+      <w:proofErr w:type="spellEnd"/>
     </w:p>
     <w:p>
       <w:pPr>
@@ -430,11 +585,19 @@
           <w:lang w:val="en-US"/>
         </w:rPr>
       </w:pPr>
-      <w:r>
-        <w:rPr>
-          <w:lang w:val="en-US"/>
-        </w:rPr>
-        <w:t>Eperimental Features: Stage-X Plugins – Install appropriate plugins</w:t>
+      <w:proofErr w:type="spellStart"/>
+      <w:r>
+        <w:rPr>
+          <w:lang w:val="en-US"/>
+        </w:rPr>
+        <w:t>Eperimental</w:t>
+      </w:r>
+      <w:proofErr w:type="spellEnd"/>
+      <w:r>
+        <w:rPr>
+          <w:lang w:val="en-US"/>
+        </w:rPr>
+        <w:t xml:space="preserve"> Features: Stage-X Plugins – Install appropriate plugins</w:t>
       </w:r>
     </w:p>
     <w:p>
@@ -466,12 +629,22 @@
           <w:lang w:val="en-US"/>
         </w:rPr>
       </w:pPr>
-      <w:r>
-        <w:rPr>
-          <w:lang w:val="en-US"/>
-        </w:rPr>
-        <w:t>Create .babelrc</w:t>
-      </w:r>
+      <w:proofErr w:type="gramStart"/>
+      <w:r>
+        <w:rPr>
+          <w:lang w:val="en-US"/>
+        </w:rPr>
+        <w:t>Create .</w:t>
+      </w:r>
+      <w:proofErr w:type="spellStart"/>
+      <w:r>
+        <w:rPr>
+          <w:lang w:val="en-US"/>
+        </w:rPr>
+        <w:t>babelrc</w:t>
+      </w:r>
+      <w:proofErr w:type="spellEnd"/>
+      <w:proofErr w:type="gramEnd"/>
     </w:p>
     <w:p>
       <w:pPr>
@@ -490,6 +663,325 @@
         </w:rPr>
         <w:t>Insert preset object</w:t>
       </w:r>
+    </w:p>
+    <w:p>
+      <w:pPr>
+        <w:pStyle w:val="ListParagraph"/>
+        <w:numPr>
+          <w:ilvl w:val="0"/>
+          <w:numId w:val="1"/>
+        </w:numPr>
+        <w:rPr>
+          <w:lang w:val="en-US"/>
+        </w:rPr>
+      </w:pPr>
+      <w:r>
+        <w:rPr>
+          <w:lang w:val="en-US"/>
+        </w:rPr>
+        <w:t>Bundlers</w:t>
+      </w:r>
+    </w:p>
+    <w:p>
+      <w:pPr>
+        <w:pStyle w:val="ListParagraph"/>
+        <w:numPr>
+          <w:ilvl w:val="1"/>
+          <w:numId w:val="1"/>
+        </w:numPr>
+        <w:rPr>
+          <w:lang w:val="en-US"/>
+        </w:rPr>
+      </w:pPr>
+      <w:r>
+        <w:rPr>
+          <w:lang w:val="en-US"/>
+        </w:rPr>
+        <w:t>Module Formats</w:t>
+      </w:r>
+    </w:p>
+    <w:p>
+      <w:pPr>
+        <w:pStyle w:val="ListParagraph"/>
+        <w:ind w:left="1440"/>
+        <w:rPr>
+          <w:lang w:val="en-US"/>
+        </w:rPr>
+      </w:pPr>
+      <w:r>
+        <w:rPr>
+          <w:noProof/>
+        </w:rPr>
+        <w:drawing>
+          <wp:inline distT="0" distB="0" distL="0" distR="0" wp14:anchorId="418EF3CA" wp14:editId="6C8901AE">
+            <wp:extent cx="4328631" cy="2647950"/>
+            <wp:effectExtent l="0" t="0" r="0" b="0"/>
+            <wp:docPr id="2" name="Picture 2"/>
+            <wp:cNvGraphicFramePr>
+              <a:graphicFrameLocks xmlns:a="http://schemas.openxmlformats.org/drawingml/2006/main" noChangeAspect="1"/>
+            </wp:cNvGraphicFramePr>
+            <a:graphic xmlns:a="http://schemas.openxmlformats.org/drawingml/2006/main">
+              <a:graphicData uri="http://schemas.openxmlformats.org/drawingml/2006/picture">
+                <pic:pic xmlns:pic="http://schemas.openxmlformats.org/drawingml/2006/picture">
+                  <pic:nvPicPr>
+                    <pic:cNvPr id="1" name=""/>
+                    <pic:cNvPicPr/>
+                  </pic:nvPicPr>
+                  <pic:blipFill>
+                    <a:blip r:embed="rId6"/>
+                    <a:stretch>
+                      <a:fillRect/>
+                    </a:stretch>
+                  </pic:blipFill>
+                  <pic:spPr>
+                    <a:xfrm>
+                      <a:off x="0" y="0"/>
+                      <a:ext cx="4338531" cy="2654006"/>
+                    </a:xfrm>
+                    <a:prstGeom prst="rect">
+                      <a:avLst/>
+                    </a:prstGeom>
+                  </pic:spPr>
+                </pic:pic>
+              </a:graphicData>
+            </a:graphic>
+          </wp:inline>
+        </w:drawing>
+      </w:r>
+      <w:r>
+        <w:rPr>
+          <w:noProof/>
+        </w:rPr>
+        <w:drawing>
+          <wp:inline distT="0" distB="0" distL="0" distR="0" wp14:anchorId="03473763" wp14:editId="029C8326">
+            <wp:extent cx="4323633" cy="2943225"/>
+            <wp:effectExtent l="0" t="0" r="1270" b="0"/>
+            <wp:docPr id="3" name="Picture 3"/>
+            <wp:cNvGraphicFramePr>
+              <a:graphicFrameLocks xmlns:a="http://schemas.openxmlformats.org/drawingml/2006/main" noChangeAspect="1"/>
+            </wp:cNvGraphicFramePr>
+            <a:graphic xmlns:a="http://schemas.openxmlformats.org/drawingml/2006/main">
+              <a:graphicData uri="http://schemas.openxmlformats.org/drawingml/2006/picture">
+                <pic:pic xmlns:pic="http://schemas.openxmlformats.org/drawingml/2006/picture">
+                  <pic:nvPicPr>
+                    <pic:cNvPr id="1" name=""/>
+                    <pic:cNvPicPr/>
+                  </pic:nvPicPr>
+                  <pic:blipFill>
+                    <a:blip r:embed="rId7"/>
+                    <a:stretch>
+                      <a:fillRect/>
+                    </a:stretch>
+                  </pic:blipFill>
+                  <pic:spPr>
+                    <a:xfrm>
+                      <a:off x="0" y="0"/>
+                      <a:ext cx="4362758" cy="2969859"/>
+                    </a:xfrm>
+                    <a:prstGeom prst="rect">
+                      <a:avLst/>
+                    </a:prstGeom>
+                  </pic:spPr>
+                </pic:pic>
+              </a:graphicData>
+            </a:graphic>
+          </wp:inline>
+        </w:drawing>
+      </w:r>
+    </w:p>
+    <w:p>
+      <w:pPr>
+        <w:pStyle w:val="ListParagraph"/>
+        <w:numPr>
+          <w:ilvl w:val="1"/>
+          <w:numId w:val="1"/>
+        </w:numPr>
+        <w:rPr>
+          <w:lang w:val="en-US"/>
+        </w:rPr>
+      </w:pPr>
+      <w:r>
+        <w:rPr>
+          <w:lang w:val="en-US"/>
+        </w:rPr>
+        <w:t xml:space="preserve">Bundlers – </w:t>
+      </w:r>
+      <w:proofErr w:type="spellStart"/>
+      <w:r>
+        <w:rPr>
+          <w:lang w:val="en-US"/>
+        </w:rPr>
+        <w:t>Browserify</w:t>
+      </w:r>
+      <w:proofErr w:type="spellEnd"/>
+      <w:r>
+        <w:rPr>
+          <w:lang w:val="en-US"/>
+        </w:rPr>
+        <w:t xml:space="preserve">, </w:t>
+      </w:r>
+      <w:proofErr w:type="spellStart"/>
+      <w:r>
+        <w:rPr>
+          <w:lang w:val="en-US"/>
+        </w:rPr>
+        <w:t>Webpack</w:t>
+      </w:r>
+      <w:proofErr w:type="spellEnd"/>
+      <w:r>
+        <w:rPr>
+          <w:lang w:val="en-US"/>
+        </w:rPr>
+        <w:t>, Rollup, JSPM</w:t>
+      </w:r>
+    </w:p>
+    <w:p>
+      <w:pPr>
+        <w:pStyle w:val="ListParagraph"/>
+        <w:numPr>
+          <w:ilvl w:val="1"/>
+          <w:numId w:val="1"/>
+        </w:numPr>
+        <w:rPr>
+          <w:lang w:val="en-US"/>
+        </w:rPr>
+      </w:pPr>
+      <w:proofErr w:type="spellStart"/>
+      <w:r>
+        <w:rPr>
+          <w:lang w:val="en-US"/>
+        </w:rPr>
+        <w:t>Sourcemaps</w:t>
+      </w:r>
+      <w:proofErr w:type="spellEnd"/>
+      <w:r>
+        <w:rPr>
+          <w:lang w:val="en-US"/>
+        </w:rPr>
+        <w:t xml:space="preserve"> to debug our work</w:t>
+      </w:r>
+    </w:p>
+    <w:p>
+      <w:pPr>
+        <w:pStyle w:val="ListParagraph"/>
+        <w:numPr>
+          <w:ilvl w:val="2"/>
+          <w:numId w:val="1"/>
+        </w:numPr>
+        <w:rPr>
+          <w:lang w:val="en-US"/>
+        </w:rPr>
+      </w:pPr>
+      <w:proofErr w:type="spellStart"/>
+      <w:r>
+        <w:rPr>
+          <w:lang w:val="en-US"/>
+        </w:rPr>
+        <w:t>Devtool</w:t>
+      </w:r>
+      <w:proofErr w:type="spellEnd"/>
+      <w:r>
+        <w:rPr>
+          <w:lang w:val="en-US"/>
+        </w:rPr>
+        <w:t xml:space="preserve"> setting in </w:t>
+      </w:r>
+      <w:proofErr w:type="spellStart"/>
+      <w:r>
+        <w:rPr>
+          <w:lang w:val="en-US"/>
+        </w:rPr>
+        <w:t>webpack</w:t>
+      </w:r>
+      <w:proofErr w:type="spellEnd"/>
+    </w:p>
+    <w:p>
+      <w:pPr>
+        <w:pStyle w:val="ListParagraph"/>
+        <w:numPr>
+          <w:ilvl w:val="2"/>
+          <w:numId w:val="1"/>
+        </w:numPr>
+        <w:rPr>
+          <w:lang w:val="en-US"/>
+        </w:rPr>
+      </w:pPr>
+      <w:hyperlink r:id="rId8" w:history="1">
+        <w:r>
+          <w:rPr>
+            <w:rStyle w:val="Hyperlink"/>
+            <w:lang w:val="en-US"/>
+          </w:rPr>
+          <w:t>https://webpack.js.org</w:t>
+        </w:r>
+      </w:hyperlink>
+    </w:p>
+    <w:p>
+      <w:pPr>
+        <w:pStyle w:val="ListParagraph"/>
+        <w:numPr>
+          <w:ilvl w:val="2"/>
+          <w:numId w:val="1"/>
+        </w:numPr>
+        <w:rPr>
+          <w:lang w:val="en-US"/>
+        </w:rPr>
+      </w:pPr>
+      <w:proofErr w:type="spellStart"/>
+      <w:r>
+        <w:rPr>
+          <w:lang w:val="en-US"/>
+        </w:rPr>
+        <w:t>Opciones</w:t>
+      </w:r>
+      <w:proofErr w:type="spellEnd"/>
+      <w:r>
+        <w:rPr>
+          <w:lang w:val="en-US"/>
+        </w:rPr>
+        <w:t xml:space="preserve"> de </w:t>
+      </w:r>
+      <w:proofErr w:type="spellStart"/>
+      <w:r>
+        <w:rPr>
+          <w:lang w:val="en-US"/>
+        </w:rPr>
+        <w:t>sourcemap</w:t>
+      </w:r>
+      <w:proofErr w:type="spellEnd"/>
+    </w:p>
+    <w:p>
+      <w:pPr>
+        <w:pStyle w:val="ListParagraph"/>
+        <w:numPr>
+          <w:ilvl w:val="3"/>
+          <w:numId w:val="1"/>
+        </w:numPr>
+        <w:rPr>
+          <w:lang w:val="en-US"/>
+        </w:rPr>
+      </w:pPr>
+      <w:hyperlink r:id="rId9" w:history="1">
+        <w:r>
+          <w:rPr>
+            <w:rStyle w:val="Hyperlink"/>
+            <w:lang w:val="en-US"/>
+          </w:rPr>
+          <w:t>https://webpack.js.org/configuration/devtool/</w:t>
+        </w:r>
+      </w:hyperlink>
+    </w:p>
+    <w:p>
+      <w:pPr>
+        <w:pStyle w:val="ListParagraph"/>
+        <w:numPr>
+          <w:ilvl w:val="2"/>
+          <w:numId w:val="1"/>
+        </w:numPr>
+        <w:rPr>
+          <w:lang w:val="en-US"/>
+        </w:rPr>
+      </w:pPr>
       <w:bookmarkStart w:id="0" w:name="_GoBack"/>
       <w:bookmarkEnd w:id="0"/>
     </w:p>
@@ -510,7 +1002,21 @@
         <w:rPr>
           <w:lang w:val="en-US"/>
         </w:rPr>
-        <w:t>Other Javascript Development frameworks:</w:t>
+        <w:t xml:space="preserve">Other </w:t>
+      </w:r>
+      <w:proofErr w:type="spellStart"/>
+      <w:r>
+        <w:rPr>
+          <w:lang w:val="en-US"/>
+        </w:rPr>
+        <w:t>Javascript</w:t>
+      </w:r>
+      <w:proofErr w:type="spellEnd"/>
+      <w:r>
+        <w:rPr>
+          <w:lang w:val="en-US"/>
+        </w:rPr>
+        <w:t xml:space="preserve"> Development frameworks:</w:t>
       </w:r>
     </w:p>
     <w:p>
@@ -542,7 +1048,7 @@
           <w:lang w:val="en-US"/>
         </w:rPr>
       </w:pPr>
-      <w:hyperlink r:id="rId6" w:history="1">
+      <w:hyperlink r:id="rId10" w:history="1">
         <w:r>
           <w:rPr>
             <w:rStyle w:val="Hyperlink"/>
@@ -563,7 +1069,7 @@
           <w:lang w:val="en-US"/>
         </w:rPr>
       </w:pPr>
-      <w:hyperlink r:id="rId7" w:history="1">
+      <w:hyperlink r:id="rId11" w:history="1">
         <w:r>
           <w:rPr>
             <w:rStyle w:val="Hyperlink"/>
@@ -584,7 +1090,7 @@
           <w:lang w:val="en-US"/>
         </w:rPr>
       </w:pPr>
-      <w:hyperlink r:id="rId8" w:history="1">
+      <w:hyperlink r:id="rId12" w:history="1">
         <w:r>
           <w:rPr>
             <w:rStyle w:val="Hyperlink"/>
@@ -605,7 +1111,7 @@
           <w:lang w:val="en-US"/>
         </w:rPr>
       </w:pPr>
-      <w:hyperlink r:id="rId9" w:history="1">
+      <w:hyperlink r:id="rId13" w:history="1">
         <w:r>
           <w:rPr>
             <w:rStyle w:val="Hyperlink"/>
@@ -644,7 +1150,7 @@
           <w:lang w:val="en-US"/>
         </w:rPr>
       </w:pPr>
-      <w:hyperlink r:id="rId10" w:history="1">
+      <w:hyperlink r:id="rId14" w:history="1">
         <w:r>
           <w:rPr>
             <w:rStyle w:val="Hyperlink"/>

</xml_diff>

<commit_message>
Setup ESLint and lint watcher
</commit_message>
<xml_diff>
--- a/Notes.docx
+++ b/Notes.docx
@@ -4,37 +4,8 @@
   <w:body>
     <w:p>
       <w:r>
-        <w:t xml:space="preserve">Notes: </w:t>
-      </w:r>
-      <w:proofErr w:type="spellStart"/>
-      <w:r>
-        <w:t>Create</w:t>
-      </w:r>
-      <w:proofErr w:type="spellEnd"/>
-      <w:r>
-        <w:t xml:space="preserve"> </w:t>
-      </w:r>
-      <w:proofErr w:type="spellStart"/>
-      <w:r>
-        <w:t>Javascript</w:t>
-      </w:r>
-      <w:proofErr w:type="spellEnd"/>
-      <w:r>
-        <w:t xml:space="preserve"> </w:t>
-      </w:r>
-      <w:proofErr w:type="spellStart"/>
-      <w:r>
-        <w:t>Development</w:t>
-      </w:r>
-      <w:proofErr w:type="spellEnd"/>
-      <w:r>
-        <w:t xml:space="preserve"> </w:t>
-      </w:r>
-      <w:proofErr w:type="spellStart"/>
-      <w:r>
-        <w:t>Environment</w:t>
-      </w:r>
-      <w:proofErr w:type="spellEnd"/>
+        <w:t>Notes: Create Javascript Development Environment</w:t>
+      </w:r>
     </w:p>
     <w:p>
       <w:pPr>
@@ -101,27 +72,11 @@
           <w:lang w:val="en-US"/>
         </w:rPr>
       </w:pPr>
-      <w:proofErr w:type="gramStart"/>
-      <w:r>
-        <w:rPr>
-          <w:lang w:val="en-US"/>
-        </w:rPr>
-        <w:t>Create .</w:t>
-      </w:r>
-      <w:proofErr w:type="spellStart"/>
-      <w:r>
-        <w:rPr>
-          <w:lang w:val="en-US"/>
-        </w:rPr>
-        <w:t>editorconfig</w:t>
-      </w:r>
-      <w:proofErr w:type="spellEnd"/>
-      <w:proofErr w:type="gramEnd"/>
-      <w:r>
-        <w:rPr>
-          <w:lang w:val="en-US"/>
-        </w:rPr>
-        <w:t xml:space="preserve"> and install plugin for Visual Studio Code</w:t>
+      <w:r>
+        <w:rPr>
+          <w:lang w:val="en-US"/>
+        </w:rPr>
+        <w:t>Create .editorconfig and install plugin for Visual Studio Code</w:t>
       </w:r>
     </w:p>
     <w:p>
@@ -157,49 +112,7 @@
         <w:rPr>
           <w:lang w:val="en-US"/>
         </w:rPr>
-        <w:t xml:space="preserve">Do </w:t>
-      </w:r>
-      <w:proofErr w:type="spellStart"/>
-      <w:r>
-        <w:rPr>
-          <w:lang w:val="en-US"/>
-        </w:rPr>
-        <w:t>npm</w:t>
-      </w:r>
-      <w:proofErr w:type="spellEnd"/>
-      <w:r>
-        <w:rPr>
-          <w:lang w:val="en-US"/>
-        </w:rPr>
-        <w:t xml:space="preserve"> </w:t>
-      </w:r>
-      <w:proofErr w:type="spellStart"/>
-      <w:r>
-        <w:rPr>
-          <w:lang w:val="en-US"/>
-        </w:rPr>
-        <w:t>init</w:t>
-      </w:r>
-      <w:proofErr w:type="spellEnd"/>
-      <w:r>
-        <w:rPr>
-          <w:lang w:val="en-US"/>
-        </w:rPr>
-        <w:t xml:space="preserve"> and </w:t>
-      </w:r>
-      <w:proofErr w:type="spellStart"/>
-      <w:r>
-        <w:rPr>
-          <w:lang w:val="en-US"/>
-        </w:rPr>
-        <w:t>npm</w:t>
-      </w:r>
-      <w:proofErr w:type="spellEnd"/>
-      <w:r>
-        <w:rPr>
-          <w:lang w:val="en-US"/>
-        </w:rPr>
-        <w:t xml:space="preserve"> install with starting packages</w:t>
+        <w:t>Do npm init and npm install with starting packages</w:t>
       </w:r>
     </w:p>
     <w:p>
@@ -235,21 +148,7 @@
         <w:rPr>
           <w:lang w:val="en-US"/>
         </w:rPr>
-        <w:t xml:space="preserve">Install Node Security Platform (alternative for retire.js) and do </w:t>
-      </w:r>
-      <w:proofErr w:type="spellStart"/>
-      <w:r>
-        <w:rPr>
-          <w:lang w:val="en-US"/>
-        </w:rPr>
-        <w:t>nsp</w:t>
-      </w:r>
-      <w:proofErr w:type="spellEnd"/>
-      <w:r>
-        <w:rPr>
-          <w:lang w:val="en-US"/>
-        </w:rPr>
-        <w:t xml:space="preserve"> check to check secure packages</w:t>
+        <w:t>Install Node Security Platform (alternative for retire.js) and do nsp check to check secure packages</w:t>
       </w:r>
     </w:p>
     <w:p>
@@ -299,33 +198,11 @@
           <w:lang w:val="en-US"/>
         </w:rPr>
       </w:pPr>
-      <w:proofErr w:type="spellStart"/>
-      <w:r>
-        <w:rPr>
-          <w:lang w:val="en-US"/>
-        </w:rPr>
-        <w:t>Browserify</w:t>
-      </w:r>
-      <w:proofErr w:type="spellEnd"/>
-      <w:r>
-        <w:rPr>
-          <w:lang w:val="en-US"/>
-        </w:rPr>
-        <w:t xml:space="preserve"> and </w:t>
-      </w:r>
-      <w:proofErr w:type="spellStart"/>
-      <w:r>
-        <w:rPr>
-          <w:lang w:val="en-US"/>
-        </w:rPr>
-        <w:t>Webpack</w:t>
-      </w:r>
-      <w:proofErr w:type="spellEnd"/>
-      <w:r>
-        <w:rPr>
-          <w:lang w:val="en-US"/>
-        </w:rPr>
-        <w:t xml:space="preserve"> are also bundlers</w:t>
+      <w:r>
+        <w:rPr>
+          <w:lang w:val="en-US"/>
+        </w:rPr>
+        <w:t>Browserify and Webpack are also bundlers</w:t>
       </w:r>
     </w:p>
     <w:p>
@@ -357,19 +234,11 @@
           <w:lang w:val="en-US"/>
         </w:rPr>
       </w:pPr>
-      <w:proofErr w:type="spellStart"/>
-      <w:r>
-        <w:rPr>
-          <w:lang w:val="en-US"/>
-        </w:rPr>
-        <w:t>BrowserSync</w:t>
-      </w:r>
-      <w:proofErr w:type="spellEnd"/>
-      <w:r>
-        <w:rPr>
-          <w:lang w:val="en-US"/>
-        </w:rPr>
-        <w:t xml:space="preserve"> – Run your app in sync between browsers (helpful for testing)</w:t>
+      <w:r>
+        <w:rPr>
+          <w:lang w:val="en-US"/>
+        </w:rPr>
+        <w:t>BrowserSync – Run your app in sync between browsers (helpful for testing)</w:t>
       </w:r>
     </w:p>
     <w:p>
@@ -439,21 +308,7 @@
         <w:rPr>
           <w:lang w:val="en-US"/>
         </w:rPr>
-        <w:t xml:space="preserve">Install </w:t>
-      </w:r>
-      <w:proofErr w:type="spellStart"/>
-      <w:r>
-        <w:rPr>
-          <w:lang w:val="en-US"/>
-        </w:rPr>
-        <w:t>localtunnel</w:t>
-      </w:r>
-      <w:proofErr w:type="spellEnd"/>
-      <w:r>
-        <w:rPr>
-          <w:lang w:val="en-US"/>
-        </w:rPr>
-        <w:t xml:space="preserve"> – remember to uninstall globally</w:t>
+        <w:t>Install localtunnel – remember to uninstall globally</w:t>
       </w:r>
     </w:p>
     <w:p>
@@ -507,16 +362,8 @@
         <w:rPr>
           <w:lang w:val="en-US"/>
         </w:rPr>
-        <w:t>Bit.ly/</w:t>
-      </w:r>
-      <w:proofErr w:type="spellStart"/>
-      <w:r>
-        <w:rPr>
-          <w:lang w:val="en-US"/>
-        </w:rPr>
-        <w:t>npmvsgulp</w:t>
-      </w:r>
-      <w:proofErr w:type="spellEnd"/>
+        <w:t>Bit.ly/npmvsgulp</w:t>
+      </w:r>
     </w:p>
     <w:p>
       <w:pPr>
@@ -529,14 +376,12 @@
           <w:lang w:val="en-US"/>
         </w:rPr>
       </w:pPr>
-      <w:proofErr w:type="spellStart"/>
       <w:r>
         <w:rPr>
           <w:lang w:val="en-US"/>
         </w:rPr>
         <w:t>Transpiling</w:t>
       </w:r>
-      <w:proofErr w:type="spellEnd"/>
     </w:p>
     <w:p>
       <w:pPr>
@@ -585,19 +430,11 @@
           <w:lang w:val="en-US"/>
         </w:rPr>
       </w:pPr>
-      <w:proofErr w:type="spellStart"/>
-      <w:r>
-        <w:rPr>
-          <w:lang w:val="en-US"/>
-        </w:rPr>
-        <w:t>Eperimental</w:t>
-      </w:r>
-      <w:proofErr w:type="spellEnd"/>
-      <w:r>
-        <w:rPr>
-          <w:lang w:val="en-US"/>
-        </w:rPr>
-        <w:t xml:space="preserve"> Features: Stage-X Plugins – Install appropriate plugins</w:t>
+      <w:r>
+        <w:rPr>
+          <w:lang w:val="en-US"/>
+        </w:rPr>
+        <w:t>Eperimental Features: Stage-X Plugins – Install appropriate plugins</w:t>
       </w:r>
     </w:p>
     <w:p>
@@ -629,22 +466,12 @@
           <w:lang w:val="en-US"/>
         </w:rPr>
       </w:pPr>
-      <w:proofErr w:type="gramStart"/>
-      <w:r>
-        <w:rPr>
-          <w:lang w:val="en-US"/>
-        </w:rPr>
-        <w:t>Create .</w:t>
-      </w:r>
-      <w:proofErr w:type="spellStart"/>
-      <w:r>
-        <w:rPr>
-          <w:lang w:val="en-US"/>
-        </w:rPr>
-        <w:t>babelrc</w:t>
-      </w:r>
-      <w:proofErr w:type="spellEnd"/>
-      <w:proofErr w:type="gramEnd"/>
+      <w:r>
+        <w:rPr>
+          <w:lang w:val="en-US"/>
+        </w:rPr>
+        <w:t>Create .babelrc</w:t>
+      </w:r>
     </w:p>
     <w:p>
       <w:pPr>
@@ -804,61 +631,25 @@
         <w:rPr>
           <w:lang w:val="en-US"/>
         </w:rPr>
-        <w:t xml:space="preserve">Bundlers – </w:t>
-      </w:r>
-      <w:proofErr w:type="spellStart"/>
-      <w:r>
-        <w:rPr>
-          <w:lang w:val="en-US"/>
-        </w:rPr>
-        <w:t>Browserify</w:t>
-      </w:r>
-      <w:proofErr w:type="spellEnd"/>
-      <w:r>
-        <w:rPr>
-          <w:lang w:val="en-US"/>
-        </w:rPr>
-        <w:t xml:space="preserve">, </w:t>
-      </w:r>
-      <w:proofErr w:type="spellStart"/>
-      <w:r>
-        <w:rPr>
-          <w:lang w:val="en-US"/>
-        </w:rPr>
-        <w:t>Webpack</w:t>
-      </w:r>
-      <w:proofErr w:type="spellEnd"/>
-      <w:r>
-        <w:rPr>
-          <w:lang w:val="en-US"/>
-        </w:rPr>
-        <w:t>, Rollup, JSPM</w:t>
-      </w:r>
-    </w:p>
-    <w:p>
-      <w:pPr>
-        <w:pStyle w:val="ListParagraph"/>
-        <w:numPr>
-          <w:ilvl w:val="1"/>
-          <w:numId w:val="1"/>
-        </w:numPr>
-        <w:rPr>
-          <w:lang w:val="en-US"/>
-        </w:rPr>
-      </w:pPr>
-      <w:proofErr w:type="spellStart"/>
-      <w:r>
-        <w:rPr>
-          <w:lang w:val="en-US"/>
-        </w:rPr>
-        <w:t>Sourcemaps</w:t>
-      </w:r>
-      <w:proofErr w:type="spellEnd"/>
-      <w:r>
-        <w:rPr>
-          <w:lang w:val="en-US"/>
-        </w:rPr>
-        <w:t xml:space="preserve"> to debug our work</w:t>
+        <w:t>Bundlers – Browserify, Webpack, Rollup, JSPM</w:t>
+      </w:r>
+    </w:p>
+    <w:p>
+      <w:pPr>
+        <w:pStyle w:val="ListParagraph"/>
+        <w:numPr>
+          <w:ilvl w:val="1"/>
+          <w:numId w:val="1"/>
+        </w:numPr>
+        <w:rPr>
+          <w:lang w:val="en-US"/>
+        </w:rPr>
+      </w:pPr>
+      <w:r>
+        <w:rPr>
+          <w:lang w:val="en-US"/>
+        </w:rPr>
+        <w:t>Sourcemaps to debug our work</w:t>
       </w:r>
     </w:p>
     <w:p>
@@ -872,28 +663,12 @@
           <w:lang w:val="en-US"/>
         </w:rPr>
       </w:pPr>
-      <w:proofErr w:type="spellStart"/>
-      <w:r>
-        <w:rPr>
-          <w:lang w:val="en-US"/>
-        </w:rPr>
-        <w:t>Devtool</w:t>
-      </w:r>
-      <w:proofErr w:type="spellEnd"/>
-      <w:r>
-        <w:rPr>
-          <w:lang w:val="en-US"/>
-        </w:rPr>
-        <w:t xml:space="preserve"> setting in </w:t>
-      </w:r>
-      <w:proofErr w:type="spellStart"/>
-      <w:r>
-        <w:rPr>
-          <w:lang w:val="en-US"/>
-        </w:rPr>
-        <w:t>webpack</w:t>
-      </w:r>
-      <w:proofErr w:type="spellEnd"/>
+      <w:r>
+        <w:rPr>
+          <w:lang w:val="en-US"/>
+        </w:rPr>
+        <w:t>Devtool setting in webpack</w:t>
+      </w:r>
     </w:p>
     <w:p>
       <w:pPr>
@@ -927,28 +702,12 @@
           <w:lang w:val="en-US"/>
         </w:rPr>
       </w:pPr>
-      <w:proofErr w:type="spellStart"/>
-      <w:r>
-        <w:rPr>
-          <w:lang w:val="en-US"/>
-        </w:rPr>
-        <w:t>Opciones</w:t>
-      </w:r>
-      <w:proofErr w:type="spellEnd"/>
-      <w:r>
-        <w:rPr>
-          <w:lang w:val="en-US"/>
-        </w:rPr>
-        <w:t xml:space="preserve"> de </w:t>
-      </w:r>
-      <w:proofErr w:type="spellStart"/>
-      <w:r>
-        <w:rPr>
-          <w:lang w:val="en-US"/>
-        </w:rPr>
-        <w:t>sourcemap</w:t>
-      </w:r>
-      <w:proofErr w:type="spellEnd"/>
+      <w:r>
+        <w:rPr>
+          <w:lang w:val="en-US"/>
+        </w:rPr>
+        <w:t>Opciones de sourcemap</w:t>
+      </w:r>
     </w:p>
     <w:p>
       <w:pPr>
@@ -975,6 +734,96 @@
       <w:pPr>
         <w:pStyle w:val="ListParagraph"/>
         <w:numPr>
+          <w:ilvl w:val="0"/>
+          <w:numId w:val="1"/>
+        </w:numPr>
+        <w:rPr>
+          <w:lang w:val="en-US"/>
+        </w:rPr>
+      </w:pPr>
+      <w:r>
+        <w:rPr>
+          <w:lang w:val="en-US"/>
+        </w:rPr>
+        <w:t>Linting</w:t>
+      </w:r>
+    </w:p>
+    <w:p>
+      <w:pPr>
+        <w:pStyle w:val="ListParagraph"/>
+        <w:numPr>
+          <w:ilvl w:val="1"/>
+          <w:numId w:val="1"/>
+        </w:numPr>
+        <w:rPr>
+          <w:lang w:val="en-US"/>
+        </w:rPr>
+      </w:pPr>
+      <w:r>
+        <w:rPr>
+          <w:lang w:val="en-US"/>
+        </w:rPr>
+        <w:t>ESLint</w:t>
+      </w:r>
+    </w:p>
+    <w:p>
+      <w:pPr>
+        <w:pStyle w:val="ListParagraph"/>
+        <w:numPr>
+          <w:ilvl w:val="1"/>
+          <w:numId w:val="1"/>
+        </w:numPr>
+        <w:rPr>
+          <w:lang w:val="en-US"/>
+        </w:rPr>
+      </w:pPr>
+      <w:r>
+        <w:rPr>
+          <w:lang w:val="en-US"/>
+        </w:rPr>
+        <w:t>Take rules from linter documentation</w:t>
+      </w:r>
+    </w:p>
+    <w:p>
+      <w:pPr>
+        <w:pStyle w:val="ListParagraph"/>
+        <w:numPr>
+          <w:ilvl w:val="1"/>
+          <w:numId w:val="1"/>
+        </w:numPr>
+        <w:rPr>
+          <w:lang w:val="en-US"/>
+        </w:rPr>
+      </w:pPr>
+      <w:r>
+        <w:rPr>
+          <w:lang w:val="en-US"/>
+        </w:rPr>
+        <w:t>Define warnings vs errors</w:t>
+      </w:r>
+    </w:p>
+    <w:p>
+      <w:pPr>
+        <w:pStyle w:val="ListParagraph"/>
+        <w:numPr>
+          <w:ilvl w:val="1"/>
+          <w:numId w:val="1"/>
+        </w:numPr>
+        <w:rPr>
+          <w:lang w:val="en-US"/>
+        </w:rPr>
+      </w:pPr>
+      <w:r>
+        <w:rPr>
+          <w:lang w:val="en-US"/>
+        </w:rPr>
+        <w:t>Choose plugins to add extra checks if you are using a framework</w:t>
+      </w:r>
+    </w:p>
+    <w:p>
+      <w:pPr>
+        <w:pStyle w:val="ListParagraph"/>
+        <w:numPr>
           <w:ilvl w:val="2"/>
           <w:numId w:val="1"/>
         </w:numPr>
@@ -982,6 +831,111 @@
           <w:lang w:val="en-US"/>
         </w:rPr>
       </w:pPr>
+      <w:hyperlink r:id="rId10" w:history="1">
+        <w:r>
+          <w:rPr>
+            <w:rStyle w:val="Hyperlink"/>
+            <w:lang w:val="en-US"/>
+          </w:rPr>
+          <w:t>https://github.com/dustinspecker/awesome-eslint</w:t>
+        </w:r>
+      </w:hyperlink>
+    </w:p>
+    <w:p>
+      <w:pPr>
+        <w:pStyle w:val="ListParagraph"/>
+        <w:numPr>
+          <w:ilvl w:val="1"/>
+          <w:numId w:val="1"/>
+        </w:numPr>
+        <w:rPr>
+          <w:lang w:val="en-US"/>
+        </w:rPr>
+      </w:pPr>
+      <w:r>
+        <w:rPr>
+          <w:lang w:val="en-US"/>
+        </w:rPr>
+        <w:t>OR y</w:t>
+      </w:r>
+      <w:r>
+        <w:rPr>
+          <w:lang w:val="en-US"/>
+        </w:rPr>
+        <w:t>ou can use a preset like AirBnb or StandardJS</w:t>
+      </w:r>
+    </w:p>
+    <w:p>
+      <w:pPr>
+        <w:pStyle w:val="ListParagraph"/>
+        <w:numPr>
+          <w:ilvl w:val="1"/>
+          <w:numId w:val="1"/>
+        </w:numPr>
+        <w:rPr>
+          <w:lang w:val="en-US"/>
+        </w:rPr>
+      </w:pPr>
+      <w:r>
+        <w:rPr>
+          <w:lang w:val="en-US"/>
+        </w:rPr>
+        <w:t>To watch files with ESLint</w:t>
+      </w:r>
+    </w:p>
+    <w:p>
+      <w:pPr>
+        <w:pStyle w:val="ListParagraph"/>
+        <w:numPr>
+          <w:ilvl w:val="2"/>
+          <w:numId w:val="1"/>
+        </w:numPr>
+        <w:rPr>
+          <w:lang w:val="en-US"/>
+        </w:rPr>
+      </w:pPr>
+      <w:r>
+        <w:rPr>
+          <w:lang w:val="en-US"/>
+        </w:rPr>
+        <w:t>Eslint-loader, tied to webpack watch</w:t>
+      </w:r>
+    </w:p>
+    <w:p>
+      <w:pPr>
+        <w:pStyle w:val="ListParagraph"/>
+        <w:numPr>
+          <w:ilvl w:val="2"/>
+          <w:numId w:val="1"/>
+        </w:numPr>
+        <w:rPr>
+          <w:lang w:val="en-US"/>
+        </w:rPr>
+      </w:pPr>
+      <w:r>
+        <w:rPr>
+          <w:lang w:val="en-US"/>
+        </w:rPr>
+        <w:t>Eslint-watch, npm package that wraps a watcher to eslint</w:t>
+      </w:r>
+    </w:p>
+    <w:p>
+      <w:pPr>
+        <w:pStyle w:val="ListParagraph"/>
+        <w:numPr>
+          <w:ilvl w:val="1"/>
+          <w:numId w:val="1"/>
+        </w:numPr>
+        <w:rPr>
+          <w:lang w:val="en-US"/>
+        </w:rPr>
+      </w:pPr>
+      <w:r>
+        <w:rPr>
+          <w:lang w:val="en-US"/>
+        </w:rPr>
+        <w:t>To lint ES experimental features use babel-eslint</w:t>
+      </w:r>
       <w:bookmarkStart w:id="0" w:name="_GoBack"/>
       <w:bookmarkEnd w:id="0"/>
     </w:p>
@@ -1002,21 +956,7 @@
         <w:rPr>
           <w:lang w:val="en-US"/>
         </w:rPr>
-        <w:t xml:space="preserve">Other </w:t>
-      </w:r>
-      <w:proofErr w:type="spellStart"/>
-      <w:r>
-        <w:rPr>
-          <w:lang w:val="en-US"/>
-        </w:rPr>
-        <w:t>Javascript</w:t>
-      </w:r>
-      <w:proofErr w:type="spellEnd"/>
-      <w:r>
-        <w:rPr>
-          <w:lang w:val="en-US"/>
-        </w:rPr>
-        <w:t xml:space="preserve"> Development frameworks:</w:t>
+        <w:t>Other Javascript Development frameworks:</w:t>
       </w:r>
     </w:p>
     <w:p>
@@ -1048,7 +988,7 @@
           <w:lang w:val="en-US"/>
         </w:rPr>
       </w:pPr>
-      <w:hyperlink r:id="rId10" w:history="1">
+      <w:hyperlink r:id="rId11" w:history="1">
         <w:r>
           <w:rPr>
             <w:rStyle w:val="Hyperlink"/>
@@ -1069,7 +1009,7 @@
           <w:lang w:val="en-US"/>
         </w:rPr>
       </w:pPr>
-      <w:hyperlink r:id="rId11" w:history="1">
+      <w:hyperlink r:id="rId12" w:history="1">
         <w:r>
           <w:rPr>
             <w:rStyle w:val="Hyperlink"/>
@@ -1090,7 +1030,7 @@
           <w:lang w:val="en-US"/>
         </w:rPr>
       </w:pPr>
-      <w:hyperlink r:id="rId12" w:history="1">
+      <w:hyperlink r:id="rId13" w:history="1">
         <w:r>
           <w:rPr>
             <w:rStyle w:val="Hyperlink"/>
@@ -1111,7 +1051,7 @@
           <w:lang w:val="en-US"/>
         </w:rPr>
       </w:pPr>
-      <w:hyperlink r:id="rId13" w:history="1">
+      <w:hyperlink r:id="rId14" w:history="1">
         <w:r>
           <w:rPr>
             <w:rStyle w:val="Hyperlink"/>
@@ -1150,7 +1090,7 @@
           <w:lang w:val="en-US"/>
         </w:rPr>
       </w:pPr>
-      <w:hyperlink r:id="rId14" w:history="1">
+      <w:hyperlink r:id="rId15" w:history="1">
         <w:r>
           <w:rPr>
             <w:rStyle w:val="Hyperlink"/>

</xml_diff>

<commit_message>
Setup Unit Testing with Mocha, Chai and JSDOM
</commit_message>
<xml_diff>
--- a/Notes.docx
+++ b/Notes.docx
@@ -936,6 +936,770 @@
         </w:rPr>
         <w:t>To lint ES experimental features use babel-eslint</w:t>
       </w:r>
+    </w:p>
+    <w:p>
+      <w:pPr>
+        <w:pStyle w:val="ListParagraph"/>
+        <w:numPr>
+          <w:ilvl w:val="0"/>
+          <w:numId w:val="1"/>
+        </w:numPr>
+        <w:rPr>
+          <w:lang w:val="en-US"/>
+        </w:rPr>
+      </w:pPr>
+      <w:r>
+        <w:rPr>
+          <w:lang w:val="en-US"/>
+        </w:rPr>
+        <w:t>Unit Tests</w:t>
+      </w:r>
+    </w:p>
+    <w:p>
+      <w:pPr>
+        <w:pStyle w:val="ListParagraph"/>
+        <w:numPr>
+          <w:ilvl w:val="1"/>
+          <w:numId w:val="1"/>
+        </w:numPr>
+        <w:rPr>
+          <w:lang w:val="en-US"/>
+        </w:rPr>
+      </w:pPr>
+      <w:r>
+        <w:rPr>
+          <w:lang w:val="en-US"/>
+        </w:rPr>
+        <w:t>Framework, Assertion Library, Helper Libraries, Where to run them, Where to place them files, When to run them</w:t>
+      </w:r>
+    </w:p>
+    <w:p>
+      <w:pPr>
+        <w:pStyle w:val="ListParagraph"/>
+        <w:numPr>
+          <w:ilvl w:val="1"/>
+          <w:numId w:val="1"/>
+        </w:numPr>
+        <w:rPr>
+          <w:lang w:val="en-US"/>
+        </w:rPr>
+      </w:pPr>
+      <w:r>
+        <w:rPr>
+          <w:lang w:val="en-US"/>
+        </w:rPr>
+        <w:t>Mocha</w:t>
+      </w:r>
+    </w:p>
+    <w:p>
+      <w:pPr>
+        <w:pStyle w:val="ListParagraph"/>
+        <w:numPr>
+          <w:ilvl w:val="2"/>
+          <w:numId w:val="1"/>
+        </w:numPr>
+        <w:rPr>
+          <w:lang w:val="en-US"/>
+        </w:rPr>
+      </w:pPr>
+      <w:r>
+        <w:rPr>
+          <w:lang w:val="en-US"/>
+        </w:rPr>
+        <w:t>Highly Configurable</w:t>
+      </w:r>
+    </w:p>
+    <w:p>
+      <w:pPr>
+        <w:pStyle w:val="ListParagraph"/>
+        <w:numPr>
+          <w:ilvl w:val="2"/>
+          <w:numId w:val="1"/>
+        </w:numPr>
+        <w:rPr>
+          <w:lang w:val="en-US"/>
+        </w:rPr>
+      </w:pPr>
+      <w:r>
+        <w:rPr>
+          <w:lang w:val="en-US"/>
+        </w:rPr>
+        <w:t xml:space="preserve">Will couple with Chai as an Assertion Library </w:t>
+      </w:r>
+    </w:p>
+    <w:p>
+      <w:pPr>
+        <w:pStyle w:val="ListParagraph"/>
+        <w:numPr>
+          <w:ilvl w:val="2"/>
+          <w:numId w:val="1"/>
+        </w:numPr>
+        <w:rPr>
+          <w:lang w:val="en-US"/>
+        </w:rPr>
+      </w:pPr>
+      <w:r>
+        <w:rPr>
+          <w:lang w:val="en-US"/>
+        </w:rPr>
+        <w:t>A reporter is what writes in the console</w:t>
+      </w:r>
+      <w:r>
+        <w:rPr>
+          <w:lang w:val="en-US"/>
+        </w:rPr>
+        <w:t>, we will use Progress</w:t>
+      </w:r>
+    </w:p>
+    <w:p>
+      <w:pPr>
+        <w:pStyle w:val="ListParagraph"/>
+        <w:numPr>
+          <w:ilvl w:val="1"/>
+          <w:numId w:val="1"/>
+        </w:numPr>
+        <w:rPr>
+          <w:lang w:val="en-US"/>
+        </w:rPr>
+      </w:pPr>
+      <w:r>
+        <w:rPr>
+          <w:lang w:val="en-US"/>
+        </w:rPr>
+        <w:t>Jasmine</w:t>
+      </w:r>
+    </w:p>
+    <w:p>
+      <w:pPr>
+        <w:pStyle w:val="ListParagraph"/>
+        <w:numPr>
+          <w:ilvl w:val="2"/>
+          <w:numId w:val="1"/>
+        </w:numPr>
+        <w:rPr>
+          <w:lang w:val="en-US"/>
+        </w:rPr>
+      </w:pPr>
+      <w:r>
+        <w:rPr>
+          <w:lang w:val="en-US"/>
+        </w:rPr>
+        <w:t>Includes an Assertion Library</w:t>
+      </w:r>
+      <w:r>
+        <w:rPr>
+          <w:lang w:val="en-US"/>
+        </w:rPr>
+        <w:t xml:space="preserve"> (a.k.a. the expects) but not that configurable</w:t>
+      </w:r>
+    </w:p>
+    <w:p>
+      <w:pPr>
+        <w:pStyle w:val="ListParagraph"/>
+        <w:numPr>
+          <w:ilvl w:val="2"/>
+          <w:numId w:val="1"/>
+        </w:numPr>
+        <w:rPr>
+          <w:lang w:val="en-US"/>
+        </w:rPr>
+      </w:pPr>
+      <w:r>
+        <w:rPr>
+          <w:lang w:val="en-US"/>
+        </w:rPr>
+        <w:t xml:space="preserve">Jest is a wrapper for it – popular </w:t>
+      </w:r>
+      <w:r>
+        <w:rPr>
+          <w:lang w:val="en-US"/>
+        </w:rPr>
+        <w:t>for React</w:t>
+      </w:r>
+    </w:p>
+    <w:p>
+      <w:pPr>
+        <w:pStyle w:val="ListParagraph"/>
+        <w:numPr>
+          <w:ilvl w:val="1"/>
+          <w:numId w:val="1"/>
+        </w:numPr>
+        <w:rPr>
+          <w:lang w:val="en-US"/>
+        </w:rPr>
+      </w:pPr>
+      <w:r>
+        <w:rPr>
+          <w:lang w:val="en-US"/>
+        </w:rPr>
+        <w:t>Helper Libraries</w:t>
+      </w:r>
+    </w:p>
+    <w:p>
+      <w:pPr>
+        <w:pStyle w:val="ListParagraph"/>
+        <w:numPr>
+          <w:ilvl w:val="2"/>
+          <w:numId w:val="1"/>
+        </w:numPr>
+        <w:rPr>
+          <w:lang w:val="en-US"/>
+        </w:rPr>
+      </w:pPr>
+      <w:r>
+        <w:rPr>
+          <w:lang w:val="en-US"/>
+        </w:rPr>
+        <w:t xml:space="preserve">JSDOM to run tests like in the browser without the browser </w:t>
+      </w:r>
+      <w:r>
+        <w:rPr>
+          <w:lang w:val="en-US"/>
+        </w:rPr>
+        <w:t>–</w:t>
+      </w:r>
+      <w:r>
+        <w:rPr>
+          <w:lang w:val="en-US"/>
+        </w:rPr>
+        <w:t xml:space="preserve"> faster</w:t>
+      </w:r>
+    </w:p>
+    <w:p>
+      <w:pPr>
+        <w:pStyle w:val="ListParagraph"/>
+        <w:numPr>
+          <w:ilvl w:val="2"/>
+          <w:numId w:val="1"/>
+        </w:numPr>
+        <w:rPr>
+          <w:lang w:val="en-US"/>
+        </w:rPr>
+      </w:pPr>
+      <w:r>
+        <w:rPr>
+          <w:lang w:val="en-US"/>
+        </w:rPr>
+        <w:t xml:space="preserve">Cheerio </w:t>
+      </w:r>
+      <w:r>
+        <w:rPr>
+          <w:lang w:val="en-US"/>
+        </w:rPr>
+        <w:t>can query the virtual DOM just like jQuery on a regular DOM</w:t>
+      </w:r>
+    </w:p>
+    <w:p>
+      <w:pPr>
+        <w:pStyle w:val="ListParagraph"/>
+        <w:numPr>
+          <w:ilvl w:val="1"/>
+          <w:numId w:val="1"/>
+        </w:numPr>
+        <w:rPr>
+          <w:lang w:val="en-US"/>
+        </w:rPr>
+      </w:pPr>
+      <w:r>
+        <w:rPr>
+          <w:lang w:val="en-US"/>
+        </w:rPr>
+        <w:t>Where to run tests</w:t>
+      </w:r>
+    </w:p>
+    <w:p>
+      <w:pPr>
+        <w:pStyle w:val="ListParagraph"/>
+        <w:numPr>
+          <w:ilvl w:val="2"/>
+          <w:numId w:val="1"/>
+        </w:numPr>
+        <w:rPr>
+          <w:lang w:val="en-US"/>
+        </w:rPr>
+      </w:pPr>
+      <w:r>
+        <w:rPr>
+          <w:noProof/>
+        </w:rPr>
+        <w:drawing>
+          <wp:inline distT="0" distB="0" distL="0" distR="0" wp14:anchorId="26506FD8" wp14:editId="76246792">
+            <wp:extent cx="3581400" cy="3352800"/>
+            <wp:effectExtent l="0" t="0" r="0" b="0"/>
+            <wp:docPr id="4" name="Picture 4"/>
+            <wp:cNvGraphicFramePr>
+              <a:graphicFrameLocks xmlns:a="http://schemas.openxmlformats.org/drawingml/2006/main" noChangeAspect="1"/>
+            </wp:cNvGraphicFramePr>
+            <a:graphic xmlns:a="http://schemas.openxmlformats.org/drawingml/2006/main">
+              <a:graphicData uri="http://schemas.openxmlformats.org/drawingml/2006/picture">
+                <pic:pic xmlns:pic="http://schemas.openxmlformats.org/drawingml/2006/picture">
+                  <pic:nvPicPr>
+                    <pic:cNvPr id="1" name=""/>
+                    <pic:cNvPicPr/>
+                  </pic:nvPicPr>
+                  <pic:blipFill>
+                    <a:blip r:embed="rId11"/>
+                    <a:stretch>
+                      <a:fillRect/>
+                    </a:stretch>
+                  </pic:blipFill>
+                  <pic:spPr>
+                    <a:xfrm>
+                      <a:off x="0" y="0"/>
+                      <a:ext cx="3581400" cy="3352800"/>
+                    </a:xfrm>
+                    <a:prstGeom prst="rect">
+                      <a:avLst/>
+                    </a:prstGeom>
+                  </pic:spPr>
+                </pic:pic>
+              </a:graphicData>
+            </a:graphic>
+          </wp:inline>
+        </w:drawing>
+      </w:r>
+    </w:p>
+    <w:p>
+      <w:pPr>
+        <w:pStyle w:val="ListParagraph"/>
+        <w:numPr>
+          <w:ilvl w:val="2"/>
+          <w:numId w:val="1"/>
+        </w:numPr>
+        <w:rPr>
+          <w:lang w:val="en-US"/>
+        </w:rPr>
+      </w:pPr>
+      <w:r>
+        <w:rPr>
+          <w:lang w:val="en-US"/>
+        </w:rPr>
+        <w:t>JSDOM, being</w:t>
+      </w:r>
+      <w:r>
+        <w:rPr>
+          <w:lang w:val="en-US"/>
+        </w:rPr>
+        <w:t xml:space="preserve"> browserless, runs on NodeJS</w:t>
+      </w:r>
+    </w:p>
+    <w:p>
+      <w:pPr>
+        <w:pStyle w:val="ListParagraph"/>
+        <w:numPr>
+          <w:ilvl w:val="1"/>
+          <w:numId w:val="1"/>
+        </w:numPr>
+        <w:rPr>
+          <w:lang w:val="en-US"/>
+        </w:rPr>
+      </w:pPr>
+      <w:r>
+        <w:rPr>
+          <w:lang w:val="en-US"/>
+        </w:rPr>
+        <w:t>Where to place the files</w:t>
+      </w:r>
+    </w:p>
+    <w:p>
+      <w:pPr>
+        <w:pStyle w:val="ListParagraph"/>
+        <w:numPr>
+          <w:ilvl w:val="2"/>
+          <w:numId w:val="1"/>
+        </w:numPr>
+        <w:rPr>
+          <w:lang w:val="en-US"/>
+        </w:rPr>
+      </w:pPr>
+      <w:r>
+        <w:rPr>
+          <w:lang w:val="en-US"/>
+        </w:rPr>
+        <w:t>Centralized or Alongside?</w:t>
+      </w:r>
+    </w:p>
+    <w:p>
+      <w:pPr>
+        <w:pStyle w:val="ListParagraph"/>
+        <w:numPr>
+          <w:ilvl w:val="1"/>
+          <w:numId w:val="1"/>
+        </w:numPr>
+        <w:rPr>
+          <w:lang w:val="en-US"/>
+        </w:rPr>
+      </w:pPr>
+      <w:r>
+        <w:rPr>
+          <w:lang w:val="en-US"/>
+        </w:rPr>
+        <w:t>When to run the tests</w:t>
+      </w:r>
+    </w:p>
+    <w:p>
+      <w:pPr>
+        <w:pStyle w:val="ListParagraph"/>
+        <w:numPr>
+          <w:ilvl w:val="2"/>
+          <w:numId w:val="1"/>
+        </w:numPr>
+        <w:rPr>
+          <w:lang w:val="en-US"/>
+        </w:rPr>
+      </w:pPr>
+      <w:r>
+        <w:rPr>
+          <w:lang w:val="en-US"/>
+        </w:rPr>
+        <w:t>On save</w:t>
+      </w:r>
+    </w:p>
+    <w:p>
+      <w:pPr>
+        <w:pStyle w:val="ListParagraph"/>
+        <w:numPr>
+          <w:ilvl w:val="1"/>
+          <w:numId w:val="1"/>
+        </w:numPr>
+        <w:rPr>
+          <w:lang w:val="en-US"/>
+        </w:rPr>
+      </w:pPr>
+      <w:r>
+        <w:rPr>
+          <w:lang w:val="en-US"/>
+        </w:rPr>
+        <w:t>Not to forget Mocking and Code Coverage reports</w:t>
+      </w:r>
+    </w:p>
+    <w:p>
+      <w:pPr>
+        <w:pStyle w:val="ListParagraph"/>
+        <w:numPr>
+          <w:ilvl w:val="0"/>
+          <w:numId w:val="1"/>
+        </w:numPr>
+        <w:rPr>
+          <w:lang w:val="en-US"/>
+        </w:rPr>
+      </w:pPr>
+      <w:r>
+        <w:rPr>
+          <w:lang w:val="en-US"/>
+        </w:rPr>
+        <w:t>Continuous Integration</w:t>
+      </w:r>
+    </w:p>
+    <w:p>
+      <w:pPr>
+        <w:pStyle w:val="ListParagraph"/>
+        <w:numPr>
+          <w:ilvl w:val="1"/>
+          <w:numId w:val="1"/>
+        </w:numPr>
+        <w:rPr>
+          <w:lang w:val="en-US"/>
+        </w:rPr>
+      </w:pPr>
+      <w:r>
+        <w:rPr>
+          <w:noProof/>
+        </w:rPr>
+        <w:drawing>
+          <wp:inline distT="0" distB="0" distL="0" distR="0" wp14:anchorId="25A12263" wp14:editId="6A57349E">
+            <wp:extent cx="4324350" cy="4076700"/>
+            <wp:effectExtent l="0" t="0" r="0" b="0"/>
+            <wp:docPr id="5" name="Picture 5"/>
+            <wp:cNvGraphicFramePr>
+              <a:graphicFrameLocks xmlns:a="http://schemas.openxmlformats.org/drawingml/2006/main" noChangeAspect="1"/>
+            </wp:cNvGraphicFramePr>
+            <a:graphic xmlns:a="http://schemas.openxmlformats.org/drawingml/2006/main">
+              <a:graphicData uri="http://schemas.openxmlformats.org/drawingml/2006/picture">
+                <pic:pic xmlns:pic="http://schemas.openxmlformats.org/drawingml/2006/picture">
+                  <pic:nvPicPr>
+                    <pic:cNvPr id="1" name=""/>
+                    <pic:cNvPicPr/>
+                  </pic:nvPicPr>
+                  <pic:blipFill>
+                    <a:blip r:embed="rId12"/>
+                    <a:stretch>
+                      <a:fillRect/>
+                    </a:stretch>
+                  </pic:blipFill>
+                  <pic:spPr>
+                    <a:xfrm>
+                      <a:off x="0" y="0"/>
+                      <a:ext cx="4324350" cy="4076700"/>
+                    </a:xfrm>
+                    <a:prstGeom prst="rect">
+                      <a:avLst/>
+                    </a:prstGeom>
+                  </pic:spPr>
+                </pic:pic>
+              </a:graphicData>
+            </a:graphic>
+          </wp:inline>
+        </w:drawing>
+      </w:r>
+      <w:r>
+        <w:rPr>
+          <w:noProof/>
+        </w:rPr>
+        <w:drawing>
+          <wp:inline distT="0" distB="0" distL="0" distR="0" wp14:anchorId="5E9AEAD4" wp14:editId="24FD2F7C">
+            <wp:extent cx="2828925" cy="1819275"/>
+            <wp:effectExtent l="0" t="0" r="9525" b="9525"/>
+            <wp:docPr id="6" name="Picture 6"/>
+            <wp:cNvGraphicFramePr>
+              <a:graphicFrameLocks xmlns:a="http://schemas.openxmlformats.org/drawingml/2006/main" noChangeAspect="1"/>
+            </wp:cNvGraphicFramePr>
+            <a:graphic xmlns:a="http://schemas.openxmlformats.org/drawingml/2006/main">
+              <a:graphicData uri="http://schemas.openxmlformats.org/drawingml/2006/picture">
+                <pic:pic xmlns:pic="http://schemas.openxmlformats.org/drawingml/2006/picture">
+                  <pic:nvPicPr>
+                    <pic:cNvPr id="1" name=""/>
+                    <pic:cNvPicPr/>
+                  </pic:nvPicPr>
+                  <pic:blipFill>
+                    <a:blip r:embed="rId13"/>
+                    <a:stretch>
+                      <a:fillRect/>
+                    </a:stretch>
+                  </pic:blipFill>
+                  <pic:spPr>
+                    <a:xfrm>
+                      <a:off x="0" y="0"/>
+                      <a:ext cx="2828925" cy="1819275"/>
+                    </a:xfrm>
+                    <a:prstGeom prst="rect">
+                      <a:avLst/>
+                    </a:prstGeom>
+                  </pic:spPr>
+                </pic:pic>
+              </a:graphicData>
+            </a:graphic>
+          </wp:inline>
+        </w:drawing>
+      </w:r>
+    </w:p>
+    <w:p>
+      <w:pPr>
+        <w:pStyle w:val="ListParagraph"/>
+        <w:numPr>
+          <w:ilvl w:val="2"/>
+          <w:numId w:val="1"/>
+        </w:numPr>
+        <w:rPr>
+          <w:lang w:val="en-US"/>
+        </w:rPr>
+      </w:pPr>
+      <w:r>
+        <w:rPr>
+          <w:lang w:val="en-US"/>
+        </w:rPr>
+        <w:t>Travis CI runs in Linux</w:t>
+      </w:r>
+    </w:p>
+    <w:p>
+      <w:pPr>
+        <w:pStyle w:val="ListParagraph"/>
+        <w:numPr>
+          <w:ilvl w:val="3"/>
+          <w:numId w:val="1"/>
+        </w:numPr>
+        <w:rPr>
+          <w:lang w:val="en-US"/>
+        </w:rPr>
+      </w:pPr>
+      <w:r>
+        <w:rPr>
+          <w:noProof/>
+        </w:rPr>
+        <w:drawing>
+          <wp:inline distT="0" distB="0" distL="0" distR="0" wp14:anchorId="40C9FE66" wp14:editId="569CAC2F">
+            <wp:extent cx="2314575" cy="1123950"/>
+            <wp:effectExtent l="0" t="0" r="9525" b="0"/>
+            <wp:docPr id="8" name="Picture 8"/>
+            <wp:cNvGraphicFramePr>
+              <a:graphicFrameLocks xmlns:a="http://schemas.openxmlformats.org/drawingml/2006/main" noChangeAspect="1"/>
+            </wp:cNvGraphicFramePr>
+            <a:graphic xmlns:a="http://schemas.openxmlformats.org/drawingml/2006/main">
+              <a:graphicData uri="http://schemas.openxmlformats.org/drawingml/2006/picture">
+                <pic:pic xmlns:pic="http://schemas.openxmlformats.org/drawingml/2006/picture">
+                  <pic:nvPicPr>
+                    <pic:cNvPr id="1" name=""/>
+                    <pic:cNvPicPr/>
+                  </pic:nvPicPr>
+                  <pic:blipFill>
+                    <a:blip r:embed="rId14"/>
+                    <a:stretch>
+                      <a:fillRect/>
+                    </a:stretch>
+                  </pic:blipFill>
+                  <pic:spPr>
+                    <a:xfrm>
+                      <a:off x="0" y="0"/>
+                      <a:ext cx="2314575" cy="1123950"/>
+                    </a:xfrm>
+                    <a:prstGeom prst="rect">
+                      <a:avLst/>
+                    </a:prstGeom>
+                  </pic:spPr>
+                </pic:pic>
+              </a:graphicData>
+            </a:graphic>
+          </wp:inline>
+        </w:drawing>
+      </w:r>
+    </w:p>
+    <w:p>
+      <w:pPr>
+        <w:pStyle w:val="ListParagraph"/>
+        <w:numPr>
+          <w:ilvl w:val="2"/>
+          <w:numId w:val="1"/>
+        </w:numPr>
+        <w:rPr>
+          <w:lang w:val="en-US"/>
+        </w:rPr>
+      </w:pPr>
+      <w:r>
+        <w:rPr>
+          <w:lang w:val="en-US"/>
+        </w:rPr>
+        <w:t>Appveyor runs in Windows</w:t>
+      </w:r>
+    </w:p>
+    <w:p>
+      <w:pPr>
+        <w:pStyle w:val="ListParagraph"/>
+        <w:numPr>
+          <w:ilvl w:val="3"/>
+          <w:numId w:val="1"/>
+        </w:numPr>
+        <w:rPr>
+          <w:lang w:val="en-US"/>
+        </w:rPr>
+      </w:pPr>
+      <w:r>
+        <w:rPr>
+          <w:noProof/>
+        </w:rPr>
+        <w:drawing>
+          <wp:inline distT="0" distB="0" distL="0" distR="0" wp14:anchorId="48D6D2D4" wp14:editId="0F27A6C8">
+            <wp:extent cx="4191000" cy="4229100"/>
+            <wp:effectExtent l="0" t="0" r="0" b="0"/>
+            <wp:docPr id="7" name="Picture 7"/>
+            <wp:cNvGraphicFramePr>
+              <a:graphicFrameLocks xmlns:a="http://schemas.openxmlformats.org/drawingml/2006/main" noChangeAspect="1"/>
+            </wp:cNvGraphicFramePr>
+            <a:graphic xmlns:a="http://schemas.openxmlformats.org/drawingml/2006/main">
+              <a:graphicData uri="http://schemas.openxmlformats.org/drawingml/2006/picture">
+                <pic:pic xmlns:pic="http://schemas.openxmlformats.org/drawingml/2006/picture">
+                  <pic:nvPicPr>
+                    <pic:cNvPr id="1" name=""/>
+                    <pic:cNvPicPr/>
+                  </pic:nvPicPr>
+                  <pic:blipFill>
+                    <a:blip r:embed="rId15"/>
+                    <a:stretch>
+                      <a:fillRect/>
+                    </a:stretch>
+                  </pic:blipFill>
+                  <pic:spPr>
+                    <a:xfrm>
+                      <a:off x="0" y="0"/>
+                      <a:ext cx="4191000" cy="4229100"/>
+                    </a:xfrm>
+                    <a:prstGeom prst="rect">
+                      <a:avLst/>
+                    </a:prstGeom>
+                  </pic:spPr>
+                </pic:pic>
+              </a:graphicData>
+            </a:graphic>
+          </wp:inline>
+        </w:drawing>
+      </w:r>
+    </w:p>
+    <w:p>
+      <w:pPr>
+        <w:pStyle w:val="ListParagraph"/>
+        <w:numPr>
+          <w:ilvl w:val="2"/>
+          <w:numId w:val="1"/>
+        </w:numPr>
+        <w:rPr>
+          <w:lang w:val="en-US"/>
+        </w:rPr>
+      </w:pPr>
+      <w:r>
+        <w:rPr>
+          <w:lang w:val="en-US"/>
+        </w:rPr>
+        <w:t>Jenkins</w:t>
+      </w:r>
+    </w:p>
+    <w:p>
+      <w:pPr>
+        <w:pStyle w:val="ListParagraph"/>
+        <w:numPr>
+          <w:ilvl w:val="1"/>
+          <w:numId w:val="1"/>
+        </w:numPr>
+        <w:rPr>
+          <w:lang w:val="en-US"/>
+        </w:rPr>
+      </w:pPr>
+      <w:r>
+        <w:rPr>
+          <w:lang w:val="en-US"/>
+        </w:rPr>
+        <w:t>Just login with GitHub and add project</w:t>
+      </w:r>
+      <w:r>
+        <w:rPr>
+          <w:lang w:val="en-US"/>
+        </w:rPr>
+        <w:t xml:space="preserve"> repo to the CI you are using</w:t>
+      </w:r>
+    </w:p>
+    <w:p>
+      <w:pPr>
+        <w:pStyle w:val="ListParagraph"/>
+        <w:numPr>
+          <w:ilvl w:val="1"/>
+          <w:numId w:val="1"/>
+        </w:numPr>
+        <w:rPr>
+          <w:lang w:val="en-US"/>
+        </w:rPr>
+      </w:pPr>
+      <w:r>
+        <w:rPr>
+          <w:lang w:val="en-US"/>
+        </w:rPr>
+        <w:t>Remember to include your .yml file</w:t>
+      </w:r>
+    </w:p>
+    <w:p>
+      <w:pPr>
+        <w:pStyle w:val="ListParagraph"/>
+        <w:numPr>
+          <w:ilvl w:val="0"/>
+          <w:numId w:val="1"/>
+        </w:numPr>
+        <w:rPr>
+          <w:lang w:val="en-US"/>
+        </w:rPr>
+      </w:pPr>
+      <w:r>
+        <w:rPr>
+          <w:lang w:val="en-US"/>
+        </w:rPr>
+        <w:t>HTTP Calls and Mocked Calls</w:t>
+      </w:r>
       <w:bookmarkStart w:id="0" w:name="_GoBack"/>
       <w:bookmarkEnd w:id="0"/>
     </w:p>
@@ -988,7 +1752,7 @@
           <w:lang w:val="en-US"/>
         </w:rPr>
       </w:pPr>
-      <w:hyperlink r:id="rId11" w:history="1">
+      <w:hyperlink r:id="rId16" w:history="1">
         <w:r>
           <w:rPr>
             <w:rStyle w:val="Hyperlink"/>
@@ -1009,7 +1773,7 @@
           <w:lang w:val="en-US"/>
         </w:rPr>
       </w:pPr>
-      <w:hyperlink r:id="rId12" w:history="1">
+      <w:hyperlink r:id="rId17" w:history="1">
         <w:r>
           <w:rPr>
             <w:rStyle w:val="Hyperlink"/>
@@ -1030,7 +1794,7 @@
           <w:lang w:val="en-US"/>
         </w:rPr>
       </w:pPr>
-      <w:hyperlink r:id="rId13" w:history="1">
+      <w:hyperlink r:id="rId18" w:history="1">
         <w:r>
           <w:rPr>
             <w:rStyle w:val="Hyperlink"/>
@@ -1051,7 +1815,7 @@
           <w:lang w:val="en-US"/>
         </w:rPr>
       </w:pPr>
-      <w:hyperlink r:id="rId14" w:history="1">
+      <w:hyperlink r:id="rId19" w:history="1">
         <w:r>
           <w:rPr>
             <w:rStyle w:val="Hyperlink"/>
@@ -1090,7 +1854,7 @@
           <w:lang w:val="en-US"/>
         </w:rPr>
       </w:pPr>
-      <w:hyperlink r:id="rId15" w:history="1">
+      <w:hyperlink r:id="rId20" w:history="1">
         <w:r>
           <w:rPr>
             <w:rStyle w:val="Hyperlink"/>

</xml_diff>

<commit_message>
Setup hard coded node api
</commit_message>
<xml_diff>
--- a/Notes.docx
+++ b/Notes.docx
@@ -4,8 +4,37 @@
   <w:body>
     <w:p>
       <w:r>
-        <w:t>Notes: Create Javascript Development Environment</w:t>
-      </w:r>
+        <w:t xml:space="preserve">Notes: </w:t>
+      </w:r>
+      <w:proofErr w:type="spellStart"/>
+      <w:r>
+        <w:t>Create</w:t>
+      </w:r>
+      <w:proofErr w:type="spellEnd"/>
+      <w:r>
+        <w:t xml:space="preserve"> </w:t>
+      </w:r>
+      <w:proofErr w:type="spellStart"/>
+      <w:r>
+        <w:t>Javascript</w:t>
+      </w:r>
+      <w:proofErr w:type="spellEnd"/>
+      <w:r>
+        <w:t xml:space="preserve"> </w:t>
+      </w:r>
+      <w:proofErr w:type="spellStart"/>
+      <w:r>
+        <w:t>Development</w:t>
+      </w:r>
+      <w:proofErr w:type="spellEnd"/>
+      <w:r>
+        <w:t xml:space="preserve"> </w:t>
+      </w:r>
+      <w:proofErr w:type="spellStart"/>
+      <w:r>
+        <w:t>Environment</w:t>
+      </w:r>
+      <w:proofErr w:type="spellEnd"/>
     </w:p>
     <w:p>
       <w:pPr>
@@ -72,11 +101,27 @@
           <w:lang w:val="en-US"/>
         </w:rPr>
       </w:pPr>
-      <w:r>
-        <w:rPr>
-          <w:lang w:val="en-US"/>
-        </w:rPr>
-        <w:t>Create .editorconfig and install plugin for Visual Studio Code</w:t>
+      <w:proofErr w:type="gramStart"/>
+      <w:r>
+        <w:rPr>
+          <w:lang w:val="en-US"/>
+        </w:rPr>
+        <w:t>Create .</w:t>
+      </w:r>
+      <w:proofErr w:type="spellStart"/>
+      <w:r>
+        <w:rPr>
+          <w:lang w:val="en-US"/>
+        </w:rPr>
+        <w:t>editorconfig</w:t>
+      </w:r>
+      <w:proofErr w:type="spellEnd"/>
+      <w:proofErr w:type="gramEnd"/>
+      <w:r>
+        <w:rPr>
+          <w:lang w:val="en-US"/>
+        </w:rPr>
+        <w:t xml:space="preserve"> and install plugin for Visual Studio Code</w:t>
       </w:r>
     </w:p>
     <w:p>
@@ -112,7 +157,49 @@
         <w:rPr>
           <w:lang w:val="en-US"/>
         </w:rPr>
-        <w:t>Do npm init and npm install with starting packages</w:t>
+        <w:t xml:space="preserve">Do </w:t>
+      </w:r>
+      <w:proofErr w:type="spellStart"/>
+      <w:r>
+        <w:rPr>
+          <w:lang w:val="en-US"/>
+        </w:rPr>
+        <w:t>npm</w:t>
+      </w:r>
+      <w:proofErr w:type="spellEnd"/>
+      <w:r>
+        <w:rPr>
+          <w:lang w:val="en-US"/>
+        </w:rPr>
+        <w:t xml:space="preserve"> </w:t>
+      </w:r>
+      <w:proofErr w:type="spellStart"/>
+      <w:r>
+        <w:rPr>
+          <w:lang w:val="en-US"/>
+        </w:rPr>
+        <w:t>init</w:t>
+      </w:r>
+      <w:proofErr w:type="spellEnd"/>
+      <w:r>
+        <w:rPr>
+          <w:lang w:val="en-US"/>
+        </w:rPr>
+        <w:t xml:space="preserve"> and </w:t>
+      </w:r>
+      <w:proofErr w:type="spellStart"/>
+      <w:r>
+        <w:rPr>
+          <w:lang w:val="en-US"/>
+        </w:rPr>
+        <w:t>npm</w:t>
+      </w:r>
+      <w:proofErr w:type="spellEnd"/>
+      <w:r>
+        <w:rPr>
+          <w:lang w:val="en-US"/>
+        </w:rPr>
+        <w:t xml:space="preserve"> install with starting packages</w:t>
       </w:r>
     </w:p>
     <w:p>
@@ -148,7 +235,21 @@
         <w:rPr>
           <w:lang w:val="en-US"/>
         </w:rPr>
-        <w:t>Install Node Security Platform (alternative for retire.js) and do nsp check to check secure packages</w:t>
+        <w:t xml:space="preserve">Install Node Security Platform (alternative for retire.js) and do </w:t>
+      </w:r>
+      <w:proofErr w:type="spellStart"/>
+      <w:r>
+        <w:rPr>
+          <w:lang w:val="en-US"/>
+        </w:rPr>
+        <w:t>nsp</w:t>
+      </w:r>
+      <w:proofErr w:type="spellEnd"/>
+      <w:r>
+        <w:rPr>
+          <w:lang w:val="en-US"/>
+        </w:rPr>
+        <w:t xml:space="preserve"> check to check secure packages</w:t>
       </w:r>
     </w:p>
     <w:p>
@@ -198,11 +299,33 @@
           <w:lang w:val="en-US"/>
         </w:rPr>
       </w:pPr>
-      <w:r>
-        <w:rPr>
-          <w:lang w:val="en-US"/>
-        </w:rPr>
-        <w:t>Browserify and Webpack are also bundlers</w:t>
+      <w:proofErr w:type="spellStart"/>
+      <w:r>
+        <w:rPr>
+          <w:lang w:val="en-US"/>
+        </w:rPr>
+        <w:t>Browserify</w:t>
+      </w:r>
+      <w:proofErr w:type="spellEnd"/>
+      <w:r>
+        <w:rPr>
+          <w:lang w:val="en-US"/>
+        </w:rPr>
+        <w:t xml:space="preserve"> and </w:t>
+      </w:r>
+      <w:proofErr w:type="spellStart"/>
+      <w:r>
+        <w:rPr>
+          <w:lang w:val="en-US"/>
+        </w:rPr>
+        <w:t>Webpack</w:t>
+      </w:r>
+      <w:proofErr w:type="spellEnd"/>
+      <w:r>
+        <w:rPr>
+          <w:lang w:val="en-US"/>
+        </w:rPr>
+        <w:t xml:space="preserve"> are also bundlers</w:t>
       </w:r>
     </w:p>
     <w:p>
@@ -234,11 +357,19 @@
           <w:lang w:val="en-US"/>
         </w:rPr>
       </w:pPr>
-      <w:r>
-        <w:rPr>
-          <w:lang w:val="en-US"/>
-        </w:rPr>
-        <w:t>BrowserSync – Run your app in sync between browsers (helpful for testing)</w:t>
+      <w:proofErr w:type="spellStart"/>
+      <w:r>
+        <w:rPr>
+          <w:lang w:val="en-US"/>
+        </w:rPr>
+        <w:t>BrowserSync</w:t>
+      </w:r>
+      <w:proofErr w:type="spellEnd"/>
+      <w:r>
+        <w:rPr>
+          <w:lang w:val="en-US"/>
+        </w:rPr>
+        <w:t xml:space="preserve"> – Run your app in sync between browsers (helpful for testing)</w:t>
       </w:r>
     </w:p>
     <w:p>
@@ -308,7 +439,21 @@
         <w:rPr>
           <w:lang w:val="en-US"/>
         </w:rPr>
-        <w:t>Install localtunnel – remember to uninstall globally</w:t>
+        <w:t xml:space="preserve">Install </w:t>
+      </w:r>
+      <w:proofErr w:type="spellStart"/>
+      <w:r>
+        <w:rPr>
+          <w:lang w:val="en-US"/>
+        </w:rPr>
+        <w:t>localtunnel</w:t>
+      </w:r>
+      <w:proofErr w:type="spellEnd"/>
+      <w:r>
+        <w:rPr>
+          <w:lang w:val="en-US"/>
+        </w:rPr>
+        <w:t xml:space="preserve"> – remember to uninstall globally</w:t>
       </w:r>
     </w:p>
     <w:p>
@@ -362,8 +507,16 @@
         <w:rPr>
           <w:lang w:val="en-US"/>
         </w:rPr>
-        <w:t>Bit.ly/npmvsgulp</w:t>
-      </w:r>
+        <w:t>Bit.ly/</w:t>
+      </w:r>
+      <w:proofErr w:type="spellStart"/>
+      <w:r>
+        <w:rPr>
+          <w:lang w:val="en-US"/>
+        </w:rPr>
+        <w:t>npmvsgulp</w:t>
+      </w:r>
+      <w:proofErr w:type="spellEnd"/>
     </w:p>
     <w:p>
       <w:pPr>
@@ -376,12 +529,14 @@
           <w:lang w:val="en-US"/>
         </w:rPr>
       </w:pPr>
+      <w:proofErr w:type="spellStart"/>
       <w:r>
         <w:rPr>
           <w:lang w:val="en-US"/>
         </w:rPr>
         <w:t>Transpiling</w:t>
       </w:r>
+      <w:proofErr w:type="spellEnd"/>
     </w:p>
     <w:p>
       <w:pPr>
@@ -430,11 +585,19 @@
           <w:lang w:val="en-US"/>
         </w:rPr>
       </w:pPr>
-      <w:r>
-        <w:rPr>
-          <w:lang w:val="en-US"/>
-        </w:rPr>
-        <w:t>Eperimental Features: Stage-X Plugins – Install appropriate plugins</w:t>
+      <w:proofErr w:type="spellStart"/>
+      <w:r>
+        <w:rPr>
+          <w:lang w:val="en-US"/>
+        </w:rPr>
+        <w:t>Eperimental</w:t>
+      </w:r>
+      <w:proofErr w:type="spellEnd"/>
+      <w:r>
+        <w:rPr>
+          <w:lang w:val="en-US"/>
+        </w:rPr>
+        <w:t xml:space="preserve"> Features: Stage-X Plugins – Install appropriate plugins</w:t>
       </w:r>
     </w:p>
     <w:p>
@@ -466,12 +629,22 @@
           <w:lang w:val="en-US"/>
         </w:rPr>
       </w:pPr>
-      <w:r>
-        <w:rPr>
-          <w:lang w:val="en-US"/>
-        </w:rPr>
-        <w:t>Create .babelrc</w:t>
-      </w:r>
+      <w:proofErr w:type="gramStart"/>
+      <w:r>
+        <w:rPr>
+          <w:lang w:val="en-US"/>
+        </w:rPr>
+        <w:t>Create .</w:t>
+      </w:r>
+      <w:proofErr w:type="spellStart"/>
+      <w:r>
+        <w:rPr>
+          <w:lang w:val="en-US"/>
+        </w:rPr>
+        <w:t>babelrc</w:t>
+      </w:r>
+      <w:proofErr w:type="spellEnd"/>
+      <w:proofErr w:type="gramEnd"/>
     </w:p>
     <w:p>
       <w:pPr>
@@ -631,25 +804,61 @@
         <w:rPr>
           <w:lang w:val="en-US"/>
         </w:rPr>
-        <w:t>Bundlers – Browserify, Webpack, Rollup, JSPM</w:t>
-      </w:r>
-    </w:p>
-    <w:p>
-      <w:pPr>
-        <w:pStyle w:val="ListParagraph"/>
-        <w:numPr>
-          <w:ilvl w:val="1"/>
-          <w:numId w:val="1"/>
-        </w:numPr>
-        <w:rPr>
-          <w:lang w:val="en-US"/>
-        </w:rPr>
-      </w:pPr>
-      <w:r>
-        <w:rPr>
-          <w:lang w:val="en-US"/>
-        </w:rPr>
-        <w:t>Sourcemaps to debug our work</w:t>
+        <w:t xml:space="preserve">Bundlers – </w:t>
+      </w:r>
+      <w:proofErr w:type="spellStart"/>
+      <w:r>
+        <w:rPr>
+          <w:lang w:val="en-US"/>
+        </w:rPr>
+        <w:t>Browserify</w:t>
+      </w:r>
+      <w:proofErr w:type="spellEnd"/>
+      <w:r>
+        <w:rPr>
+          <w:lang w:val="en-US"/>
+        </w:rPr>
+        <w:t xml:space="preserve">, </w:t>
+      </w:r>
+      <w:proofErr w:type="spellStart"/>
+      <w:r>
+        <w:rPr>
+          <w:lang w:val="en-US"/>
+        </w:rPr>
+        <w:t>Webpack</w:t>
+      </w:r>
+      <w:proofErr w:type="spellEnd"/>
+      <w:r>
+        <w:rPr>
+          <w:lang w:val="en-US"/>
+        </w:rPr>
+        <w:t>, Rollup, JSPM</w:t>
+      </w:r>
+    </w:p>
+    <w:p>
+      <w:pPr>
+        <w:pStyle w:val="ListParagraph"/>
+        <w:numPr>
+          <w:ilvl w:val="1"/>
+          <w:numId w:val="1"/>
+        </w:numPr>
+        <w:rPr>
+          <w:lang w:val="en-US"/>
+        </w:rPr>
+      </w:pPr>
+      <w:proofErr w:type="spellStart"/>
+      <w:r>
+        <w:rPr>
+          <w:lang w:val="en-US"/>
+        </w:rPr>
+        <w:t>Sourcemaps</w:t>
+      </w:r>
+      <w:proofErr w:type="spellEnd"/>
+      <w:r>
+        <w:rPr>
+          <w:lang w:val="en-US"/>
+        </w:rPr>
+        <w:t xml:space="preserve"> to debug our work</w:t>
       </w:r>
     </w:p>
     <w:p>
@@ -663,12 +872,28 @@
           <w:lang w:val="en-US"/>
         </w:rPr>
       </w:pPr>
-      <w:r>
-        <w:rPr>
-          <w:lang w:val="en-US"/>
-        </w:rPr>
-        <w:t>Devtool setting in webpack</w:t>
-      </w:r>
+      <w:proofErr w:type="spellStart"/>
+      <w:r>
+        <w:rPr>
+          <w:lang w:val="en-US"/>
+        </w:rPr>
+        <w:t>Devtool</w:t>
+      </w:r>
+      <w:proofErr w:type="spellEnd"/>
+      <w:r>
+        <w:rPr>
+          <w:lang w:val="en-US"/>
+        </w:rPr>
+        <w:t xml:space="preserve"> setting in </w:t>
+      </w:r>
+      <w:proofErr w:type="spellStart"/>
+      <w:r>
+        <w:rPr>
+          <w:lang w:val="en-US"/>
+        </w:rPr>
+        <w:t>webpack</w:t>
+      </w:r>
+      <w:proofErr w:type="spellEnd"/>
     </w:p>
     <w:p>
       <w:pPr>
@@ -702,12 +927,28 @@
           <w:lang w:val="en-US"/>
         </w:rPr>
       </w:pPr>
-      <w:r>
-        <w:rPr>
-          <w:lang w:val="en-US"/>
-        </w:rPr>
-        <w:t>Opciones de sourcemap</w:t>
-      </w:r>
+      <w:proofErr w:type="spellStart"/>
+      <w:r>
+        <w:rPr>
+          <w:lang w:val="en-US"/>
+        </w:rPr>
+        <w:t>Opciones</w:t>
+      </w:r>
+      <w:proofErr w:type="spellEnd"/>
+      <w:r>
+        <w:rPr>
+          <w:lang w:val="en-US"/>
+        </w:rPr>
+        <w:t xml:space="preserve"> de </w:t>
+      </w:r>
+      <w:proofErr w:type="spellStart"/>
+      <w:r>
+        <w:rPr>
+          <w:lang w:val="en-US"/>
+        </w:rPr>
+        <w:t>sourcemap</w:t>
+      </w:r>
+      <w:proofErr w:type="spellEnd"/>
     </w:p>
     <w:p>
       <w:pPr>
@@ -759,12 +1000,14 @@
           <w:lang w:val="en-US"/>
         </w:rPr>
       </w:pPr>
+      <w:proofErr w:type="spellStart"/>
       <w:r>
         <w:rPr>
           <w:lang w:val="en-US"/>
         </w:rPr>
         <w:t>ESLint</w:t>
       </w:r>
+      <w:proofErr w:type="spellEnd"/>
     </w:p>
     <w:p>
       <w:pPr>
@@ -862,26 +1105,56 @@
         <w:rPr>
           <w:lang w:val="en-US"/>
         </w:rPr>
-        <w:t>ou can use a preset like AirBnb or StandardJS</w:t>
-      </w:r>
-    </w:p>
-    <w:p>
-      <w:pPr>
-        <w:pStyle w:val="ListParagraph"/>
-        <w:numPr>
-          <w:ilvl w:val="1"/>
-          <w:numId w:val="1"/>
-        </w:numPr>
-        <w:rPr>
-          <w:lang w:val="en-US"/>
-        </w:rPr>
-      </w:pPr>
-      <w:r>
-        <w:rPr>
-          <w:lang w:val="en-US"/>
-        </w:rPr>
-        <w:t>To watch files with ESLint</w:t>
-      </w:r>
+        <w:t xml:space="preserve">ou can use a preset like </w:t>
+      </w:r>
+      <w:proofErr w:type="spellStart"/>
+      <w:r>
+        <w:rPr>
+          <w:lang w:val="en-US"/>
+        </w:rPr>
+        <w:t>AirBnb</w:t>
+      </w:r>
+      <w:proofErr w:type="spellEnd"/>
+      <w:r>
+        <w:rPr>
+          <w:lang w:val="en-US"/>
+        </w:rPr>
+        <w:t xml:space="preserve"> or </w:t>
+      </w:r>
+      <w:proofErr w:type="spellStart"/>
+      <w:r>
+        <w:rPr>
+          <w:lang w:val="en-US"/>
+        </w:rPr>
+        <w:t>StandardJS</w:t>
+      </w:r>
+      <w:proofErr w:type="spellEnd"/>
+    </w:p>
+    <w:p>
+      <w:pPr>
+        <w:pStyle w:val="ListParagraph"/>
+        <w:numPr>
+          <w:ilvl w:val="1"/>
+          <w:numId w:val="1"/>
+        </w:numPr>
+        <w:rPr>
+          <w:lang w:val="en-US"/>
+        </w:rPr>
+      </w:pPr>
+      <w:r>
+        <w:rPr>
+          <w:lang w:val="en-US"/>
+        </w:rPr>
+        <w:t xml:space="preserve">To watch files with </w:t>
+      </w:r>
+      <w:proofErr w:type="spellStart"/>
+      <w:r>
+        <w:rPr>
+          <w:lang w:val="en-US"/>
+        </w:rPr>
+        <w:t>ESLint</w:t>
+      </w:r>
+      <w:proofErr w:type="spellEnd"/>
     </w:p>
     <w:p>
       <w:pPr>
@@ -894,11 +1167,33 @@
           <w:lang w:val="en-US"/>
         </w:rPr>
       </w:pPr>
-      <w:r>
-        <w:rPr>
-          <w:lang w:val="en-US"/>
-        </w:rPr>
-        <w:t>Eslint-loader, tied to webpack watch</w:t>
+      <w:proofErr w:type="spellStart"/>
+      <w:r>
+        <w:rPr>
+          <w:lang w:val="en-US"/>
+        </w:rPr>
+        <w:t>Eslint</w:t>
+      </w:r>
+      <w:proofErr w:type="spellEnd"/>
+      <w:r>
+        <w:rPr>
+          <w:lang w:val="en-US"/>
+        </w:rPr>
+        <w:t xml:space="preserve">-loader, tied to </w:t>
+      </w:r>
+      <w:proofErr w:type="spellStart"/>
+      <w:r>
+        <w:rPr>
+          <w:lang w:val="en-US"/>
+        </w:rPr>
+        <w:t>webpack</w:t>
+      </w:r>
+      <w:proofErr w:type="spellEnd"/>
+      <w:r>
+        <w:rPr>
+          <w:lang w:val="en-US"/>
+        </w:rPr>
+        <w:t xml:space="preserve"> watch</w:t>
       </w:r>
     </w:p>
     <w:p>
@@ -912,30 +1207,68 @@
           <w:lang w:val="en-US"/>
         </w:rPr>
       </w:pPr>
-      <w:r>
-        <w:rPr>
-          <w:lang w:val="en-US"/>
-        </w:rPr>
-        <w:t>Eslint-watch, npm package that wraps a watcher to eslint</w:t>
-      </w:r>
-    </w:p>
-    <w:p>
-      <w:pPr>
-        <w:pStyle w:val="ListParagraph"/>
-        <w:numPr>
-          <w:ilvl w:val="1"/>
-          <w:numId w:val="1"/>
-        </w:numPr>
-        <w:rPr>
-          <w:lang w:val="en-US"/>
-        </w:rPr>
-      </w:pPr>
-      <w:r>
-        <w:rPr>
-          <w:lang w:val="en-US"/>
-        </w:rPr>
-        <w:t>To lint ES experimental features use babel-eslint</w:t>
-      </w:r>
+      <w:proofErr w:type="spellStart"/>
+      <w:r>
+        <w:rPr>
+          <w:lang w:val="en-US"/>
+        </w:rPr>
+        <w:t>Eslint</w:t>
+      </w:r>
+      <w:proofErr w:type="spellEnd"/>
+      <w:r>
+        <w:rPr>
+          <w:lang w:val="en-US"/>
+        </w:rPr>
+        <w:t xml:space="preserve">-watch, </w:t>
+      </w:r>
+      <w:proofErr w:type="spellStart"/>
+      <w:r>
+        <w:rPr>
+          <w:lang w:val="en-US"/>
+        </w:rPr>
+        <w:t>npm</w:t>
+      </w:r>
+      <w:proofErr w:type="spellEnd"/>
+      <w:r>
+        <w:rPr>
+          <w:lang w:val="en-US"/>
+        </w:rPr>
+        <w:t xml:space="preserve"> package that wraps a watcher to </w:t>
+      </w:r>
+      <w:proofErr w:type="spellStart"/>
+      <w:r>
+        <w:rPr>
+          <w:lang w:val="en-US"/>
+        </w:rPr>
+        <w:t>eslint</w:t>
+      </w:r>
+      <w:proofErr w:type="spellEnd"/>
+    </w:p>
+    <w:p>
+      <w:pPr>
+        <w:pStyle w:val="ListParagraph"/>
+        <w:numPr>
+          <w:ilvl w:val="1"/>
+          <w:numId w:val="1"/>
+        </w:numPr>
+        <w:rPr>
+          <w:lang w:val="en-US"/>
+        </w:rPr>
+      </w:pPr>
+      <w:r>
+        <w:rPr>
+          <w:lang w:val="en-US"/>
+        </w:rPr>
+        <w:t>To lint ES experimental features use babel-</w:t>
+      </w:r>
+      <w:proofErr w:type="spellStart"/>
+      <w:r>
+        <w:rPr>
+          <w:lang w:val="en-US"/>
+        </w:rPr>
+        <w:t>eslint</w:t>
+      </w:r>
+      <w:proofErr w:type="spellEnd"/>
     </w:p>
     <w:p>
       <w:pPr>
@@ -970,7 +1303,21 @@
         <w:rPr>
           <w:lang w:val="en-US"/>
         </w:rPr>
-        <w:t>Framework, Assertion Library, Helper Libraries, Where to run them, Where to place them files, When to run them</w:t>
+        <w:t xml:space="preserve">Framework, Assertion Library, Helper Libraries, </w:t>
+      </w:r>
+      <w:proofErr w:type="gramStart"/>
+      <w:r>
+        <w:rPr>
+          <w:lang w:val="en-US"/>
+        </w:rPr>
+        <w:t>Where</w:t>
+      </w:r>
+      <w:proofErr w:type="gramEnd"/>
+      <w:r>
+        <w:rPr>
+          <w:lang w:val="en-US"/>
+        </w:rPr>
+        <w:t xml:space="preserve"> to run them, Where to place them files, When to run them</w:t>
       </w:r>
     </w:p>
     <w:p>
@@ -1024,7 +1371,21 @@
         <w:rPr>
           <w:lang w:val="en-US"/>
         </w:rPr>
-        <w:t xml:space="preserve">Will couple with Chai as an Assertion Library </w:t>
+        <w:t xml:space="preserve">Will couple with Chai as an Assertion </w:t>
+      </w:r>
+      <w:proofErr w:type="gramStart"/>
+      <w:r>
+        <w:rPr>
+          <w:lang w:val="en-US"/>
+        </w:rPr>
+        <w:t>Library</w:t>
+      </w:r>
+      <w:proofErr w:type="gramEnd"/>
+      <w:r>
+        <w:rPr>
+          <w:lang w:val="en-US"/>
+        </w:rPr>
+        <w:t xml:space="preserve"> </w:t>
       </w:r>
     </w:p>
     <w:p>
@@ -1280,7 +1641,21 @@
         <w:rPr>
           <w:lang w:val="en-US"/>
         </w:rPr>
-        <w:t xml:space="preserve"> browserless, runs on NodeJS</w:t>
+        <w:t xml:space="preserve"> </w:t>
+      </w:r>
+      <w:proofErr w:type="spellStart"/>
+      <w:r>
+        <w:rPr>
+          <w:lang w:val="en-US"/>
+        </w:rPr>
+        <w:t>browserless</w:t>
+      </w:r>
+      <w:proofErr w:type="spellEnd"/>
+      <w:r>
+        <w:rPr>
+          <w:lang w:val="en-US"/>
+        </w:rPr>
+        <w:t>, runs on NodeJS</w:t>
       </w:r>
     </w:p>
     <w:p>
@@ -1564,11 +1939,19 @@
           <w:lang w:val="en-US"/>
         </w:rPr>
       </w:pPr>
-      <w:r>
-        <w:rPr>
-          <w:lang w:val="en-US"/>
-        </w:rPr>
-        <w:t>Appveyor runs in Windows</w:t>
+      <w:proofErr w:type="spellStart"/>
+      <w:r>
+        <w:rPr>
+          <w:lang w:val="en-US"/>
+        </w:rPr>
+        <w:t>Appveyor</w:t>
+      </w:r>
+      <w:proofErr w:type="spellEnd"/>
+      <w:r>
+        <w:rPr>
+          <w:lang w:val="en-US"/>
+        </w:rPr>
+        <w:t xml:space="preserve"> runs in Windows</w:t>
       </w:r>
     </w:p>
     <w:p>
@@ -1680,7 +2063,29 @@
         <w:rPr>
           <w:lang w:val="en-US"/>
         </w:rPr>
-        <w:t>Remember to include your .yml file</w:t>
+        <w:t xml:space="preserve">Remember to include </w:t>
+      </w:r>
+      <w:proofErr w:type="gramStart"/>
+      <w:r>
+        <w:rPr>
+          <w:lang w:val="en-US"/>
+        </w:rPr>
+        <w:t>your .</w:t>
+      </w:r>
+      <w:proofErr w:type="spellStart"/>
+      <w:r>
+        <w:rPr>
+          <w:lang w:val="en-US"/>
+        </w:rPr>
+        <w:t>yml</w:t>
+      </w:r>
+      <w:proofErr w:type="spellEnd"/>
+      <w:proofErr w:type="gramEnd"/>
+      <w:r>
+        <w:rPr>
+          <w:lang w:val="en-US"/>
+        </w:rPr>
+        <w:t xml:space="preserve"> file</w:t>
       </w:r>
     </w:p>
     <w:p>
@@ -1698,7 +2103,323 @@
         <w:rPr>
           <w:lang w:val="en-US"/>
         </w:rPr>
-        <w:t>HTTP Calls and Mocked Calls</w:t>
+        <w:t>HTTP Calls</w:t>
+      </w:r>
+    </w:p>
+    <w:p>
+      <w:pPr>
+        <w:pStyle w:val="ListParagraph"/>
+        <w:numPr>
+          <w:ilvl w:val="1"/>
+          <w:numId w:val="1"/>
+        </w:numPr>
+        <w:rPr>
+          <w:lang w:val="en-US"/>
+        </w:rPr>
+      </w:pPr>
+      <w:r>
+        <w:rPr>
+          <w:noProof/>
+        </w:rPr>
+        <w:drawing>
+          <wp:inline distT="0" distB="0" distL="0" distR="0" wp14:anchorId="72958C3B" wp14:editId="720B797E">
+            <wp:extent cx="4203513" cy="2028825"/>
+            <wp:effectExtent l="0" t="0" r="6985" b="0"/>
+            <wp:docPr id="9" name="Picture 9"/>
+            <wp:cNvGraphicFramePr>
+              <a:graphicFrameLocks xmlns:a="http://schemas.openxmlformats.org/drawingml/2006/main" noChangeAspect="1"/>
+            </wp:cNvGraphicFramePr>
+            <a:graphic xmlns:a="http://schemas.openxmlformats.org/drawingml/2006/main">
+              <a:graphicData uri="http://schemas.openxmlformats.org/drawingml/2006/picture">
+                <pic:pic xmlns:pic="http://schemas.openxmlformats.org/drawingml/2006/picture">
+                  <pic:nvPicPr>
+                    <pic:cNvPr id="1" name=""/>
+                    <pic:cNvPicPr/>
+                  </pic:nvPicPr>
+                  <pic:blipFill>
+                    <a:blip r:embed="rId16"/>
+                    <a:stretch>
+                      <a:fillRect/>
+                    </a:stretch>
+                  </pic:blipFill>
+                  <pic:spPr>
+                    <a:xfrm>
+                      <a:off x="0" y="0"/>
+                      <a:ext cx="4216604" cy="2035144"/>
+                    </a:xfrm>
+                    <a:prstGeom prst="rect">
+                      <a:avLst/>
+                    </a:prstGeom>
+                  </pic:spPr>
+                </pic:pic>
+              </a:graphicData>
+            </a:graphic>
+          </wp:inline>
+        </w:drawing>
+      </w:r>
+    </w:p>
+    <w:p>
+      <w:pPr>
+        <w:pStyle w:val="ListParagraph"/>
+        <w:numPr>
+          <w:ilvl w:val="1"/>
+          <w:numId w:val="1"/>
+        </w:numPr>
+        <w:rPr>
+          <w:lang w:val="en-US"/>
+        </w:rPr>
+      </w:pPr>
+      <w:r>
+        <w:rPr>
+          <w:lang w:val="en-US"/>
+        </w:rPr>
+        <w:t>Centralize API Calls – Intercept every call so that you can centralize it and do the same thing for every call</w:t>
+      </w:r>
+    </w:p>
+    <w:p>
+      <w:pPr>
+        <w:pStyle w:val="ListParagraph"/>
+        <w:numPr>
+          <w:ilvl w:val="0"/>
+          <w:numId w:val="1"/>
+        </w:numPr>
+        <w:rPr>
+          <w:lang w:val="en-US"/>
+        </w:rPr>
+      </w:pPr>
+      <w:proofErr w:type="spellStart"/>
+      <w:r>
+        <w:rPr>
+          <w:lang w:val="en-US"/>
+        </w:rPr>
+        <w:t>Pollyfill</w:t>
+      </w:r>
+      <w:proofErr w:type="spellEnd"/>
+    </w:p>
+    <w:p>
+      <w:pPr>
+        <w:pStyle w:val="ListParagraph"/>
+        <w:numPr>
+          <w:ilvl w:val="1"/>
+          <w:numId w:val="1"/>
+        </w:numPr>
+        <w:rPr>
+          <w:lang w:val="en-US"/>
+        </w:rPr>
+      </w:pPr>
+      <w:r>
+        <w:rPr>
+          <w:lang w:val="en-US"/>
+        </w:rPr>
+        <w:t xml:space="preserve">You can </w:t>
+      </w:r>
+      <w:proofErr w:type="spellStart"/>
+      <w:r>
+        <w:rPr>
+          <w:lang w:val="en-US"/>
+        </w:rPr>
+        <w:t>polyfill</w:t>
+      </w:r>
+      <w:proofErr w:type="spellEnd"/>
+      <w:r>
+        <w:rPr>
+          <w:lang w:val="en-US"/>
+        </w:rPr>
+        <w:t xml:space="preserve"> for every browser or</w:t>
+      </w:r>
+    </w:p>
+    <w:p>
+      <w:pPr>
+        <w:pStyle w:val="ListParagraph"/>
+        <w:numPr>
+          <w:ilvl w:val="1"/>
+          <w:numId w:val="1"/>
+        </w:numPr>
+        <w:rPr>
+          <w:lang w:val="en-US"/>
+        </w:rPr>
+      </w:pPr>
+      <w:r>
+        <w:rPr>
+          <w:lang w:val="en-US"/>
+        </w:rPr>
+        <w:t xml:space="preserve">You can </w:t>
+      </w:r>
+      <w:proofErr w:type="spellStart"/>
+      <w:r>
+        <w:rPr>
+          <w:lang w:val="en-US"/>
+        </w:rPr>
+        <w:t>polyfill</w:t>
+      </w:r>
+      <w:proofErr w:type="spellEnd"/>
+      <w:r>
+        <w:rPr>
+          <w:lang w:val="en-US"/>
+        </w:rPr>
+        <w:t xml:space="preserve"> only for browsers that need it with polyfill.io</w:t>
+      </w:r>
+    </w:p>
+    <w:p>
+      <w:pPr>
+        <w:pStyle w:val="ListParagraph"/>
+        <w:numPr>
+          <w:ilvl w:val="0"/>
+          <w:numId w:val="1"/>
+        </w:numPr>
+        <w:rPr>
+          <w:lang w:val="en-US"/>
+        </w:rPr>
+      </w:pPr>
+      <w:r>
+        <w:rPr>
+          <w:lang w:val="en-US"/>
+        </w:rPr>
+        <w:t>Mocked Calls</w:t>
+      </w:r>
+    </w:p>
+    <w:p>
+      <w:pPr>
+        <w:pStyle w:val="ListParagraph"/>
+        <w:numPr>
+          <w:ilvl w:val="1"/>
+          <w:numId w:val="1"/>
+        </w:numPr>
+        <w:rPr>
+          <w:lang w:val="en-US"/>
+        </w:rPr>
+      </w:pPr>
+      <w:r>
+        <w:rPr>
+          <w:noProof/>
+        </w:rPr>
+        <w:drawing>
+          <wp:inline distT="0" distB="0" distL="0" distR="0" wp14:anchorId="0CEC9E33" wp14:editId="313C4386">
+            <wp:extent cx="2533650" cy="2116343"/>
+            <wp:effectExtent l="0" t="0" r="0" b="0"/>
+            <wp:docPr id="10" name="Picture 10"/>
+            <wp:cNvGraphicFramePr>
+              <a:graphicFrameLocks xmlns:a="http://schemas.openxmlformats.org/drawingml/2006/main" noChangeAspect="1"/>
+            </wp:cNvGraphicFramePr>
+            <a:graphic xmlns:a="http://schemas.openxmlformats.org/drawingml/2006/main">
+              <a:graphicData uri="http://schemas.openxmlformats.org/drawingml/2006/picture">
+                <pic:pic xmlns:pic="http://schemas.openxmlformats.org/drawingml/2006/picture">
+                  <pic:nvPicPr>
+                    <pic:cNvPr id="1" name=""/>
+                    <pic:cNvPicPr/>
+                  </pic:nvPicPr>
+                  <pic:blipFill>
+                    <a:blip r:embed="rId17"/>
+                    <a:stretch>
+                      <a:fillRect/>
+                    </a:stretch>
+                  </pic:blipFill>
+                  <pic:spPr>
+                    <a:xfrm>
+                      <a:off x="0" y="0"/>
+                      <a:ext cx="2541455" cy="2122863"/>
+                    </a:xfrm>
+                    <a:prstGeom prst="rect">
+                      <a:avLst/>
+                    </a:prstGeom>
+                  </pic:spPr>
+                </pic:pic>
+              </a:graphicData>
+            </a:graphic>
+          </wp:inline>
+        </w:drawing>
+      </w:r>
+      <w:r>
+        <w:rPr>
+          <w:noProof/>
+        </w:rPr>
+        <w:drawing>
+          <wp:inline distT="0" distB="0" distL="0" distR="0" wp14:anchorId="08313BC6" wp14:editId="7CCFDEB3">
+            <wp:extent cx="4391025" cy="1317308"/>
+            <wp:effectExtent l="0" t="0" r="0" b="0"/>
+            <wp:docPr id="11" name="Picture 11"/>
+            <wp:cNvGraphicFramePr>
+              <a:graphicFrameLocks xmlns:a="http://schemas.openxmlformats.org/drawingml/2006/main" noChangeAspect="1"/>
+            </wp:cNvGraphicFramePr>
+            <a:graphic xmlns:a="http://schemas.openxmlformats.org/drawingml/2006/main">
+              <a:graphicData uri="http://schemas.openxmlformats.org/drawingml/2006/picture">
+                <pic:pic xmlns:pic="http://schemas.openxmlformats.org/drawingml/2006/picture">
+                  <pic:nvPicPr>
+                    <pic:cNvPr id="1" name=""/>
+                    <pic:cNvPicPr/>
+                  </pic:nvPicPr>
+                  <pic:blipFill>
+                    <a:blip r:embed="rId18"/>
+                    <a:stretch>
+                      <a:fillRect/>
+                    </a:stretch>
+                  </pic:blipFill>
+                  <pic:spPr>
+                    <a:xfrm>
+                      <a:off x="0" y="0"/>
+                      <a:ext cx="4411237" cy="1323371"/>
+                    </a:xfrm>
+                    <a:prstGeom prst="rect">
+                      <a:avLst/>
+                    </a:prstGeom>
+                  </pic:spPr>
+                </pic:pic>
+              </a:graphicData>
+            </a:graphic>
+          </wp:inline>
+        </w:drawing>
+      </w:r>
+    </w:p>
+    <w:p>
+      <w:pPr>
+        <w:pStyle w:val="ListParagraph"/>
+        <w:numPr>
+          <w:ilvl w:val="1"/>
+          <w:numId w:val="1"/>
+        </w:numPr>
+        <w:rPr>
+          <w:lang w:val="en-US"/>
+        </w:rPr>
+      </w:pPr>
+      <w:r>
+        <w:rPr>
+          <w:noProof/>
+        </w:rPr>
+        <w:drawing>
+          <wp:inline distT="0" distB="0" distL="0" distR="0" wp14:anchorId="64812578" wp14:editId="0BC5F6DA">
+            <wp:extent cx="5200650" cy="4410075"/>
+            <wp:effectExtent l="0" t="0" r="0" b="9525"/>
+            <wp:docPr id="12" name="Picture 12"/>
+            <wp:cNvGraphicFramePr>
+              <a:graphicFrameLocks xmlns:a="http://schemas.openxmlformats.org/drawingml/2006/main" noChangeAspect="1"/>
+            </wp:cNvGraphicFramePr>
+            <a:graphic xmlns:a="http://schemas.openxmlformats.org/drawingml/2006/main">
+              <a:graphicData uri="http://schemas.openxmlformats.org/drawingml/2006/picture">
+                <pic:pic xmlns:pic="http://schemas.openxmlformats.org/drawingml/2006/picture">
+                  <pic:nvPicPr>
+                    <pic:cNvPr id="1" name=""/>
+                    <pic:cNvPicPr/>
+                  </pic:nvPicPr>
+                  <pic:blipFill>
+                    <a:blip r:embed="rId19"/>
+                    <a:stretch>
+                      <a:fillRect/>
+                    </a:stretch>
+                  </pic:blipFill>
+                  <pic:spPr>
+                    <a:xfrm>
+                      <a:off x="0" y="0"/>
+                      <a:ext cx="5200650" cy="4410075"/>
+                    </a:xfrm>
+                    <a:prstGeom prst="rect">
+                      <a:avLst/>
+                    </a:prstGeom>
+                  </pic:spPr>
+                </pic:pic>
+              </a:graphicData>
+            </a:graphic>
+          </wp:inline>
+        </w:drawing>
       </w:r>
       <w:bookmarkStart w:id="0" w:name="_GoBack"/>
       <w:bookmarkEnd w:id="0"/>
@@ -1720,7 +2441,21 @@
         <w:rPr>
           <w:lang w:val="en-US"/>
         </w:rPr>
-        <w:t>Other Javascript Development frameworks:</w:t>
+        <w:t xml:space="preserve">Other </w:t>
+      </w:r>
+      <w:proofErr w:type="spellStart"/>
+      <w:r>
+        <w:rPr>
+          <w:lang w:val="en-US"/>
+        </w:rPr>
+        <w:t>Javascript</w:t>
+      </w:r>
+      <w:proofErr w:type="spellEnd"/>
+      <w:r>
+        <w:rPr>
+          <w:lang w:val="en-US"/>
+        </w:rPr>
+        <w:t xml:space="preserve"> Development frameworks:</w:t>
       </w:r>
     </w:p>
     <w:p>
@@ -1752,7 +2487,7 @@
           <w:lang w:val="en-US"/>
         </w:rPr>
       </w:pPr>
-      <w:hyperlink r:id="rId16" w:history="1">
+      <w:hyperlink r:id="rId20" w:history="1">
         <w:r>
           <w:rPr>
             <w:rStyle w:val="Hyperlink"/>
@@ -1773,7 +2508,7 @@
           <w:lang w:val="en-US"/>
         </w:rPr>
       </w:pPr>
-      <w:hyperlink r:id="rId17" w:history="1">
+      <w:hyperlink r:id="rId21" w:history="1">
         <w:r>
           <w:rPr>
             <w:rStyle w:val="Hyperlink"/>
@@ -1794,7 +2529,7 @@
           <w:lang w:val="en-US"/>
         </w:rPr>
       </w:pPr>
-      <w:hyperlink r:id="rId18" w:history="1">
+      <w:hyperlink r:id="rId22" w:history="1">
         <w:r>
           <w:rPr>
             <w:rStyle w:val="Hyperlink"/>
@@ -1815,7 +2550,7 @@
           <w:lang w:val="en-US"/>
         </w:rPr>
       </w:pPr>
-      <w:hyperlink r:id="rId19" w:history="1">
+      <w:hyperlink r:id="rId23" w:history="1">
         <w:r>
           <w:rPr>
             <w:rStyle w:val="Hyperlink"/>
@@ -1854,7 +2589,7 @@
           <w:lang w:val="en-US"/>
         </w:rPr>
       </w:pPr>
-      <w:hyperlink r:id="rId20" w:history="1">
+      <w:hyperlink r:id="rId24" w:history="1">
         <w:r>
           <w:rPr>
             <w:rStyle w:val="Hyperlink"/>

</xml_diff>